<commit_message>
Ação semântica: Atribuição completa!!
</commit_message>
<xml_diff>
--- a/Hopper/doc/relatorio_hopper.docx
+++ b/Hopper/doc/relatorio_hopper.docx
@@ -483,7 +483,7 @@
           <w:r>
             <w:fldChar w:fldCharType="separate"/>
           </w:r>
-          <w:hyperlink w:anchor="_Toc247322757" w:history="1">
+          <w:hyperlink w:anchor="_Toc247353840" w:history="1">
             <w:r>
               <w:rPr>
                 <w:rStyle w:val="Hyperlink"/>
@@ -526,7 +526,7 @@
                 <w:noProof/>
                 <w:webHidden/>
               </w:rPr>
-              <w:instrText xml:space="preserve"> PAGEREF _Toc247322757 \h </w:instrText>
+              <w:instrText xml:space="preserve"> PAGEREF _Toc247353840 \h </w:instrText>
             </w:r>
             <w:r>
               <w:rPr>
@@ -569,7 +569,7 @@
               <w:lang w:eastAsia="pt-BR" w:bidi="ar-SA"/>
             </w:rPr>
           </w:pPr>
-          <w:hyperlink w:anchor="_Toc247322758" w:history="1">
+          <w:hyperlink w:anchor="_Toc247353841" w:history="1">
             <w:r>
               <w:rPr>
                 <w:rStyle w:val="Hyperlink"/>
@@ -610,7 +610,7 @@
                 <w:noProof/>
                 <w:webHidden/>
               </w:rPr>
-              <w:instrText xml:space="preserve"> PAGEREF _Toc247322758 \h </w:instrText>
+              <w:instrText xml:space="preserve"> PAGEREF _Toc247353841 \h </w:instrText>
             </w:r>
             <w:r>
               <w:rPr>
@@ -653,7 +653,7 @@
               <w:lang w:eastAsia="pt-BR" w:bidi="ar-SA"/>
             </w:rPr>
           </w:pPr>
-          <w:hyperlink w:anchor="_Toc247322759" w:history="1">
+          <w:hyperlink w:anchor="_Toc247353842" w:history="1">
             <w:r>
               <w:rPr>
                 <w:rStyle w:val="Hyperlink"/>
@@ -694,7 +694,7 @@
                 <w:noProof/>
                 <w:webHidden/>
               </w:rPr>
-              <w:instrText xml:space="preserve"> PAGEREF _Toc247322759 \h </w:instrText>
+              <w:instrText xml:space="preserve"> PAGEREF _Toc247353842 \h </w:instrText>
             </w:r>
             <w:r>
               <w:rPr>
@@ -737,7 +737,7 @@
               <w:lang w:eastAsia="pt-BR" w:bidi="ar-SA"/>
             </w:rPr>
           </w:pPr>
-          <w:hyperlink w:anchor="_Toc247322760" w:history="1">
+          <w:hyperlink w:anchor="_Toc247353843" w:history="1">
             <w:r>
               <w:rPr>
                 <w:rStyle w:val="Hyperlink"/>
@@ -778,7 +778,7 @@
                 <w:noProof/>
                 <w:webHidden/>
               </w:rPr>
-              <w:instrText xml:space="preserve"> PAGEREF _Toc247322760 \h </w:instrText>
+              <w:instrText xml:space="preserve"> PAGEREF _Toc247353843 \h </w:instrText>
             </w:r>
             <w:r>
               <w:rPr>
@@ -821,7 +821,7 @@
               <w:lang w:eastAsia="pt-BR" w:bidi="ar-SA"/>
             </w:rPr>
           </w:pPr>
-          <w:hyperlink w:anchor="_Toc247322761" w:history="1">
+          <w:hyperlink w:anchor="_Toc247353844" w:history="1">
             <w:r>
               <w:rPr>
                 <w:rStyle w:val="Hyperlink"/>
@@ -862,7 +862,7 @@
                 <w:noProof/>
                 <w:webHidden/>
               </w:rPr>
-              <w:instrText xml:space="preserve"> PAGEREF _Toc247322761 \h </w:instrText>
+              <w:instrText xml:space="preserve"> PAGEREF _Toc247353844 \h </w:instrText>
             </w:r>
             <w:r>
               <w:rPr>
@@ -905,7 +905,7 @@
               <w:lang w:eastAsia="pt-BR" w:bidi="ar-SA"/>
             </w:rPr>
           </w:pPr>
-          <w:hyperlink w:anchor="_Toc247322762" w:history="1">
+          <w:hyperlink w:anchor="_Toc247353845" w:history="1">
             <w:r>
               <w:rPr>
                 <w:rStyle w:val="Hyperlink"/>
@@ -946,7 +946,7 @@
                 <w:noProof/>
                 <w:webHidden/>
               </w:rPr>
-              <w:instrText xml:space="preserve"> PAGEREF _Toc247322762 \h </w:instrText>
+              <w:instrText xml:space="preserve"> PAGEREF _Toc247353845 \h </w:instrText>
             </w:r>
             <w:r>
               <w:rPr>
@@ -989,7 +989,7 @@
               <w:lang w:eastAsia="pt-BR" w:bidi="ar-SA"/>
             </w:rPr>
           </w:pPr>
-          <w:hyperlink w:anchor="_Toc247322763" w:history="1">
+          <w:hyperlink w:anchor="_Toc247353846" w:history="1">
             <w:r>
               <w:rPr>
                 <w:rStyle w:val="Hyperlink"/>
@@ -1030,7 +1030,7 @@
                 <w:noProof/>
                 <w:webHidden/>
               </w:rPr>
-              <w:instrText xml:space="preserve"> PAGEREF _Toc247322763 \h </w:instrText>
+              <w:instrText xml:space="preserve"> PAGEREF _Toc247353846 \h </w:instrText>
             </w:r>
             <w:r>
               <w:rPr>
@@ -1073,7 +1073,7 @@
               <w:lang w:eastAsia="pt-BR" w:bidi="ar-SA"/>
             </w:rPr>
           </w:pPr>
-          <w:hyperlink w:anchor="_Toc247322764" w:history="1">
+          <w:hyperlink w:anchor="_Toc247353847" w:history="1">
             <w:r>
               <w:rPr>
                 <w:rStyle w:val="Hyperlink"/>
@@ -1114,7 +1114,7 @@
                 <w:noProof/>
                 <w:webHidden/>
               </w:rPr>
-              <w:instrText xml:space="preserve"> PAGEREF _Toc247322764 \h </w:instrText>
+              <w:instrText xml:space="preserve"> PAGEREF _Toc247353847 \h </w:instrText>
             </w:r>
             <w:r>
               <w:rPr>
@@ -1157,7 +1157,7 @@
               <w:lang w:eastAsia="pt-BR" w:bidi="ar-SA"/>
             </w:rPr>
           </w:pPr>
-          <w:hyperlink w:anchor="_Toc247322765" w:history="1">
+          <w:hyperlink w:anchor="_Toc247353848" w:history="1">
             <w:r>
               <w:rPr>
                 <w:rStyle w:val="Hyperlink"/>
@@ -1198,7 +1198,7 @@
                 <w:noProof/>
                 <w:webHidden/>
               </w:rPr>
-              <w:instrText xml:space="preserve"> PAGEREF _Toc247322765 \h </w:instrText>
+              <w:instrText xml:space="preserve"> PAGEREF _Toc247353848 \h </w:instrText>
             </w:r>
             <w:r>
               <w:rPr>
@@ -1241,7 +1241,7 @@
               <w:lang w:eastAsia="pt-BR" w:bidi="ar-SA"/>
             </w:rPr>
           </w:pPr>
-          <w:hyperlink w:anchor="_Toc247322766" w:history="1">
+          <w:hyperlink w:anchor="_Toc247353849" w:history="1">
             <w:r>
               <w:rPr>
                 <w:rStyle w:val="Hyperlink"/>
@@ -1282,7 +1282,7 @@
                 <w:noProof/>
                 <w:webHidden/>
               </w:rPr>
-              <w:instrText xml:space="preserve"> PAGEREF _Toc247322766 \h </w:instrText>
+              <w:instrText xml:space="preserve"> PAGEREF _Toc247353849 \h </w:instrText>
             </w:r>
             <w:r>
               <w:rPr>
@@ -1325,7 +1325,7 @@
               <w:lang w:eastAsia="pt-BR" w:bidi="ar-SA"/>
             </w:rPr>
           </w:pPr>
-          <w:hyperlink w:anchor="_Toc247322767" w:history="1">
+          <w:hyperlink w:anchor="_Toc247353850" w:history="1">
             <w:r>
               <w:rPr>
                 <w:rStyle w:val="Hyperlink"/>
@@ -1368,7 +1368,7 @@
                 <w:noProof/>
                 <w:webHidden/>
               </w:rPr>
-              <w:instrText xml:space="preserve"> PAGEREF _Toc247322767 \h </w:instrText>
+              <w:instrText xml:space="preserve"> PAGEREF _Toc247353850 \h </w:instrText>
             </w:r>
             <w:r>
               <w:rPr>
@@ -1411,7 +1411,7 @@
               <w:lang w:eastAsia="pt-BR" w:bidi="ar-SA"/>
             </w:rPr>
           </w:pPr>
-          <w:hyperlink w:anchor="_Toc247322768" w:history="1">
+          <w:hyperlink w:anchor="_Toc247353851" w:history="1">
             <w:r>
               <w:rPr>
                 <w:rStyle w:val="Hyperlink"/>
@@ -1452,7 +1452,7 @@
                 <w:noProof/>
                 <w:webHidden/>
               </w:rPr>
-              <w:instrText xml:space="preserve"> PAGEREF _Toc247322768 \h </w:instrText>
+              <w:instrText xml:space="preserve"> PAGEREF _Toc247353851 \h </w:instrText>
             </w:r>
             <w:r>
               <w:rPr>
@@ -1495,7 +1495,7 @@
               <w:lang w:eastAsia="pt-BR" w:bidi="ar-SA"/>
             </w:rPr>
           </w:pPr>
-          <w:hyperlink w:anchor="_Toc247322769" w:history="1">
+          <w:hyperlink w:anchor="_Toc247353852" w:history="1">
             <w:r>
               <w:rPr>
                 <w:rStyle w:val="Hyperlink"/>
@@ -1536,7 +1536,7 @@
                 <w:noProof/>
                 <w:webHidden/>
               </w:rPr>
-              <w:instrText xml:space="preserve"> PAGEREF _Toc247322769 \h </w:instrText>
+              <w:instrText xml:space="preserve"> PAGEREF _Toc247353852 \h </w:instrText>
             </w:r>
             <w:r>
               <w:rPr>
@@ -1579,7 +1579,7 @@
               <w:lang w:eastAsia="pt-BR" w:bidi="ar-SA"/>
             </w:rPr>
           </w:pPr>
-          <w:hyperlink w:anchor="_Toc247322770" w:history="1">
+          <w:hyperlink w:anchor="_Toc247353853" w:history="1">
             <w:r>
               <w:rPr>
                 <w:rStyle w:val="Hyperlink"/>
@@ -1620,7 +1620,7 @@
                 <w:noProof/>
                 <w:webHidden/>
               </w:rPr>
-              <w:instrText xml:space="preserve"> PAGEREF _Toc247322770 \h </w:instrText>
+              <w:instrText xml:space="preserve"> PAGEREF _Toc247353853 \h </w:instrText>
             </w:r>
             <w:r>
               <w:rPr>
@@ -1663,7 +1663,7 @@
               <w:lang w:eastAsia="pt-BR" w:bidi="ar-SA"/>
             </w:rPr>
           </w:pPr>
-          <w:hyperlink w:anchor="_Toc247322771" w:history="1">
+          <w:hyperlink w:anchor="_Toc247353854" w:history="1">
             <w:r>
               <w:rPr>
                 <w:rStyle w:val="Hyperlink"/>
@@ -1704,7 +1704,7 @@
                 <w:noProof/>
                 <w:webHidden/>
               </w:rPr>
-              <w:instrText xml:space="preserve"> PAGEREF _Toc247322771 \h </w:instrText>
+              <w:instrText xml:space="preserve"> PAGEREF _Toc247353854 \h </w:instrText>
             </w:r>
             <w:r>
               <w:rPr>
@@ -1747,7 +1747,7 @@
               <w:lang w:eastAsia="pt-BR" w:bidi="ar-SA"/>
             </w:rPr>
           </w:pPr>
-          <w:hyperlink w:anchor="_Toc247322772" w:history="1">
+          <w:hyperlink w:anchor="_Toc247353855" w:history="1">
             <w:r>
               <w:rPr>
                 <w:rStyle w:val="Hyperlink"/>
@@ -1788,7 +1788,7 @@
                 <w:noProof/>
                 <w:webHidden/>
               </w:rPr>
-              <w:instrText xml:space="preserve"> PAGEREF _Toc247322772 \h </w:instrText>
+              <w:instrText xml:space="preserve"> PAGEREF _Toc247353855 \h </w:instrText>
             </w:r>
             <w:r>
               <w:rPr>
@@ -1831,7 +1831,7 @@
               <w:lang w:eastAsia="pt-BR" w:bidi="ar-SA"/>
             </w:rPr>
           </w:pPr>
-          <w:hyperlink w:anchor="_Toc247322773" w:history="1">
+          <w:hyperlink w:anchor="_Toc247353856" w:history="1">
             <w:r>
               <w:rPr>
                 <w:rStyle w:val="Hyperlink"/>
@@ -1872,7 +1872,7 @@
                 <w:noProof/>
                 <w:webHidden/>
               </w:rPr>
-              <w:instrText xml:space="preserve"> PAGEREF _Toc247322773 \h </w:instrText>
+              <w:instrText xml:space="preserve"> PAGEREF _Toc247353856 \h </w:instrText>
             </w:r>
             <w:r>
               <w:rPr>
@@ -1915,7 +1915,7 @@
               <w:lang w:eastAsia="pt-BR" w:bidi="ar-SA"/>
             </w:rPr>
           </w:pPr>
-          <w:hyperlink w:anchor="_Toc247322774" w:history="1">
+          <w:hyperlink w:anchor="_Toc247353857" w:history="1">
             <w:r>
               <w:rPr>
                 <w:rStyle w:val="Hyperlink"/>
@@ -1956,7 +1956,7 @@
                 <w:noProof/>
                 <w:webHidden/>
               </w:rPr>
-              <w:instrText xml:space="preserve"> PAGEREF _Toc247322774 \h </w:instrText>
+              <w:instrText xml:space="preserve"> PAGEREF _Toc247353857 \h </w:instrText>
             </w:r>
             <w:r>
               <w:rPr>
@@ -1999,7 +1999,7 @@
               <w:lang w:eastAsia="pt-BR" w:bidi="ar-SA"/>
             </w:rPr>
           </w:pPr>
-          <w:hyperlink w:anchor="_Toc247322775" w:history="1">
+          <w:hyperlink w:anchor="_Toc247353858" w:history="1">
             <w:r>
               <w:rPr>
                 <w:rStyle w:val="Hyperlink"/>
@@ -2040,7 +2040,7 @@
                 <w:noProof/>
                 <w:webHidden/>
               </w:rPr>
-              <w:instrText xml:space="preserve"> PAGEREF _Toc247322775 \h </w:instrText>
+              <w:instrText xml:space="preserve"> PAGEREF _Toc247353858 \h </w:instrText>
             </w:r>
             <w:r>
               <w:rPr>
@@ -2083,7 +2083,7 @@
               <w:lang w:eastAsia="pt-BR" w:bidi="ar-SA"/>
             </w:rPr>
           </w:pPr>
-          <w:hyperlink w:anchor="_Toc247322776" w:history="1">
+          <w:hyperlink w:anchor="_Toc247353859" w:history="1">
             <w:r>
               <w:rPr>
                 <w:rStyle w:val="Hyperlink"/>
@@ -2124,7 +2124,7 @@
                 <w:noProof/>
                 <w:webHidden/>
               </w:rPr>
-              <w:instrText xml:space="preserve"> PAGEREF _Toc247322776 \h </w:instrText>
+              <w:instrText xml:space="preserve"> PAGEREF _Toc247353859 \h </w:instrText>
             </w:r>
             <w:r>
               <w:rPr>
@@ -2167,7 +2167,7 @@
               <w:lang w:eastAsia="pt-BR" w:bidi="ar-SA"/>
             </w:rPr>
           </w:pPr>
-          <w:hyperlink w:anchor="_Toc247322777" w:history="1">
+          <w:hyperlink w:anchor="_Toc247353860" w:history="1">
             <w:r>
               <w:rPr>
                 <w:rStyle w:val="Hyperlink"/>
@@ -2208,7 +2208,7 @@
                 <w:noProof/>
                 <w:webHidden/>
               </w:rPr>
-              <w:instrText xml:space="preserve"> PAGEREF _Toc247322777 \h </w:instrText>
+              <w:instrText xml:space="preserve"> PAGEREF _Toc247353860 \h </w:instrText>
             </w:r>
             <w:r>
               <w:rPr>
@@ -2251,7 +2251,7 @@
               <w:lang w:eastAsia="pt-BR" w:bidi="ar-SA"/>
             </w:rPr>
           </w:pPr>
-          <w:hyperlink w:anchor="_Toc247322778" w:history="1">
+          <w:hyperlink w:anchor="_Toc247353861" w:history="1">
             <w:r>
               <w:rPr>
                 <w:rStyle w:val="Hyperlink"/>
@@ -2292,7 +2292,7 @@
                 <w:noProof/>
                 <w:webHidden/>
               </w:rPr>
-              <w:instrText xml:space="preserve"> PAGEREF _Toc247322778 \h </w:instrText>
+              <w:instrText xml:space="preserve"> PAGEREF _Toc247353861 \h </w:instrText>
             </w:r>
             <w:r>
               <w:rPr>
@@ -2335,7 +2335,7 @@
               <w:lang w:eastAsia="pt-BR" w:bidi="ar-SA"/>
             </w:rPr>
           </w:pPr>
-          <w:hyperlink w:anchor="_Toc247322779" w:history="1">
+          <w:hyperlink w:anchor="_Toc247353862" w:history="1">
             <w:r>
               <w:rPr>
                 <w:rStyle w:val="Hyperlink"/>
@@ -2376,7 +2376,7 @@
                 <w:noProof/>
                 <w:webHidden/>
               </w:rPr>
-              <w:instrText xml:space="preserve"> PAGEREF _Toc247322779 \h </w:instrText>
+              <w:instrText xml:space="preserve"> PAGEREF _Toc247353862 \h </w:instrText>
             </w:r>
             <w:r>
               <w:rPr>
@@ -2419,7 +2419,7 @@
               <w:lang w:eastAsia="pt-BR" w:bidi="ar-SA"/>
             </w:rPr>
           </w:pPr>
-          <w:hyperlink w:anchor="_Toc247322780" w:history="1">
+          <w:hyperlink w:anchor="_Toc247353863" w:history="1">
             <w:r>
               <w:rPr>
                 <w:rStyle w:val="Hyperlink"/>
@@ -2460,7 +2460,7 @@
                 <w:noProof/>
                 <w:webHidden/>
               </w:rPr>
-              <w:instrText xml:space="preserve"> PAGEREF _Toc247322780 \h </w:instrText>
+              <w:instrText xml:space="preserve"> PAGEREF _Toc247353863 \h </w:instrText>
             </w:r>
             <w:r>
               <w:rPr>
@@ -2503,7 +2503,7 @@
               <w:lang w:eastAsia="pt-BR" w:bidi="ar-SA"/>
             </w:rPr>
           </w:pPr>
-          <w:hyperlink w:anchor="_Toc247322781" w:history="1">
+          <w:hyperlink w:anchor="_Toc247353864" w:history="1">
             <w:r>
               <w:rPr>
                 <w:rStyle w:val="Hyperlink"/>
@@ -2544,7 +2544,7 @@
                 <w:noProof/>
                 <w:webHidden/>
               </w:rPr>
-              <w:instrText xml:space="preserve"> PAGEREF _Toc247322781 \h </w:instrText>
+              <w:instrText xml:space="preserve"> PAGEREF _Toc247353864 \h </w:instrText>
             </w:r>
             <w:r>
               <w:rPr>
@@ -2587,7 +2587,7 @@
               <w:lang w:eastAsia="pt-BR" w:bidi="ar-SA"/>
             </w:rPr>
           </w:pPr>
-          <w:hyperlink w:anchor="_Toc247322782" w:history="1">
+          <w:hyperlink w:anchor="_Toc247353865" w:history="1">
             <w:r>
               <w:rPr>
                 <w:rStyle w:val="Hyperlink"/>
@@ -2628,7 +2628,7 @@
                 <w:noProof/>
                 <w:webHidden/>
               </w:rPr>
-              <w:instrText xml:space="preserve"> PAGEREF _Toc247322782 \h </w:instrText>
+              <w:instrText xml:space="preserve"> PAGEREF _Toc247353865 \h </w:instrText>
             </w:r>
             <w:r>
               <w:rPr>
@@ -2671,7 +2671,7 @@
               <w:lang w:eastAsia="pt-BR" w:bidi="ar-SA"/>
             </w:rPr>
           </w:pPr>
-          <w:hyperlink w:anchor="_Toc247322783" w:history="1">
+          <w:hyperlink w:anchor="_Toc247353866" w:history="1">
             <w:r>
               <w:rPr>
                 <w:rStyle w:val="Hyperlink"/>
@@ -2712,7 +2712,7 @@
                 <w:noProof/>
                 <w:webHidden/>
               </w:rPr>
-              <w:instrText xml:space="preserve"> PAGEREF _Toc247322783 \h </w:instrText>
+              <w:instrText xml:space="preserve"> PAGEREF _Toc247353866 \h </w:instrText>
             </w:r>
             <w:r>
               <w:rPr>
@@ -2755,7 +2755,7 @@
               <w:lang w:eastAsia="pt-BR" w:bidi="ar-SA"/>
             </w:rPr>
           </w:pPr>
-          <w:hyperlink w:anchor="_Toc247322784" w:history="1">
+          <w:hyperlink w:anchor="_Toc247353867" w:history="1">
             <w:r>
               <w:rPr>
                 <w:rStyle w:val="Hyperlink"/>
@@ -2796,7 +2796,7 @@
                 <w:noProof/>
                 <w:webHidden/>
               </w:rPr>
-              <w:instrText xml:space="preserve"> PAGEREF _Toc247322784 \h </w:instrText>
+              <w:instrText xml:space="preserve"> PAGEREF _Toc247353867 \h </w:instrText>
             </w:r>
             <w:r>
               <w:rPr>
@@ -2839,7 +2839,7 @@
               <w:lang w:eastAsia="pt-BR" w:bidi="ar-SA"/>
             </w:rPr>
           </w:pPr>
-          <w:hyperlink w:anchor="_Toc247322785" w:history="1">
+          <w:hyperlink w:anchor="_Toc247353868" w:history="1">
             <w:r>
               <w:rPr>
                 <w:rStyle w:val="Hyperlink"/>
@@ -2880,7 +2880,7 @@
                 <w:noProof/>
                 <w:webHidden/>
               </w:rPr>
-              <w:instrText xml:space="preserve"> PAGEREF _Toc247322785 \h </w:instrText>
+              <w:instrText xml:space="preserve"> PAGEREF _Toc247353868 \h </w:instrText>
             </w:r>
             <w:r>
               <w:rPr>
@@ -2923,7 +2923,7 @@
               <w:lang w:eastAsia="pt-BR" w:bidi="ar-SA"/>
             </w:rPr>
           </w:pPr>
-          <w:hyperlink w:anchor="_Toc247322786" w:history="1">
+          <w:hyperlink w:anchor="_Toc247353869" w:history="1">
             <w:r>
               <w:rPr>
                 <w:rStyle w:val="Hyperlink"/>
@@ -2964,7 +2964,7 @@
                 <w:noProof/>
                 <w:webHidden/>
               </w:rPr>
-              <w:instrText xml:space="preserve"> PAGEREF _Toc247322786 \h </w:instrText>
+              <w:instrText xml:space="preserve"> PAGEREF _Toc247353869 \h </w:instrText>
             </w:r>
             <w:r>
               <w:rPr>
@@ -3007,7 +3007,7 @@
               <w:lang w:eastAsia="pt-BR" w:bidi="ar-SA"/>
             </w:rPr>
           </w:pPr>
-          <w:hyperlink w:anchor="_Toc247322787" w:history="1">
+          <w:hyperlink w:anchor="_Toc247353870" w:history="1">
             <w:r>
               <w:rPr>
                 <w:rStyle w:val="Hyperlink"/>
@@ -3048,7 +3048,7 @@
                 <w:noProof/>
                 <w:webHidden/>
               </w:rPr>
-              <w:instrText xml:space="preserve"> PAGEREF _Toc247322787 \h </w:instrText>
+              <w:instrText xml:space="preserve"> PAGEREF _Toc247353870 \h </w:instrText>
             </w:r>
             <w:r>
               <w:rPr>
@@ -3091,7 +3091,7 @@
               <w:lang w:eastAsia="pt-BR" w:bidi="ar-SA"/>
             </w:rPr>
           </w:pPr>
-          <w:hyperlink w:anchor="_Toc247322788" w:history="1">
+          <w:hyperlink w:anchor="_Toc247353871" w:history="1">
             <w:r>
               <w:rPr>
                 <w:rStyle w:val="Hyperlink"/>
@@ -3132,7 +3132,7 @@
                 <w:noProof/>
                 <w:webHidden/>
               </w:rPr>
-              <w:instrText xml:space="preserve"> PAGEREF _Toc247322788 \h </w:instrText>
+              <w:instrText xml:space="preserve"> PAGEREF _Toc247353871 \h </w:instrText>
             </w:r>
             <w:r>
               <w:rPr>
@@ -3175,7 +3175,7 @@
               <w:lang w:eastAsia="pt-BR" w:bidi="ar-SA"/>
             </w:rPr>
           </w:pPr>
-          <w:hyperlink w:anchor="_Toc247322789" w:history="1">
+          <w:hyperlink w:anchor="_Toc247353872" w:history="1">
             <w:r>
               <w:rPr>
                 <w:rStyle w:val="Hyperlink"/>
@@ -3216,7 +3216,7 @@
                 <w:noProof/>
                 <w:webHidden/>
               </w:rPr>
-              <w:instrText xml:space="preserve"> PAGEREF _Toc247322789 \h </w:instrText>
+              <w:instrText xml:space="preserve"> PAGEREF _Toc247353872 \h </w:instrText>
             </w:r>
             <w:r>
               <w:rPr>
@@ -3259,7 +3259,7 @@
               <w:lang w:eastAsia="pt-BR" w:bidi="ar-SA"/>
             </w:rPr>
           </w:pPr>
-          <w:hyperlink w:anchor="_Toc247322790" w:history="1">
+          <w:hyperlink w:anchor="_Toc247353873" w:history="1">
             <w:r>
               <w:rPr>
                 <w:rStyle w:val="Hyperlink"/>
@@ -3300,7 +3300,7 @@
                 <w:noProof/>
                 <w:webHidden/>
               </w:rPr>
-              <w:instrText xml:space="preserve"> PAGEREF _Toc247322790 \h </w:instrText>
+              <w:instrText xml:space="preserve"> PAGEREF _Toc247353873 \h </w:instrText>
             </w:r>
             <w:r>
               <w:rPr>
@@ -3343,7 +3343,7 @@
               <w:lang w:eastAsia="pt-BR" w:bidi="ar-SA"/>
             </w:rPr>
           </w:pPr>
-          <w:hyperlink w:anchor="_Toc247322791" w:history="1">
+          <w:hyperlink w:anchor="_Toc247353874" w:history="1">
             <w:r>
               <w:rPr>
                 <w:rStyle w:val="Hyperlink"/>
@@ -3384,7 +3384,7 @@
                 <w:noProof/>
                 <w:webHidden/>
               </w:rPr>
-              <w:instrText xml:space="preserve"> PAGEREF _Toc247322791 \h </w:instrText>
+              <w:instrText xml:space="preserve"> PAGEREF _Toc247353874 \h </w:instrText>
             </w:r>
             <w:r>
               <w:rPr>
@@ -3427,7 +3427,7 @@
               <w:lang w:eastAsia="pt-BR" w:bidi="ar-SA"/>
             </w:rPr>
           </w:pPr>
-          <w:hyperlink w:anchor="_Toc247322792" w:history="1">
+          <w:hyperlink w:anchor="_Toc247353875" w:history="1">
             <w:r>
               <w:rPr>
                 <w:rStyle w:val="Hyperlink"/>
@@ -3468,7 +3468,7 @@
                 <w:noProof/>
                 <w:webHidden/>
               </w:rPr>
-              <w:instrText xml:space="preserve"> PAGEREF _Toc247322792 \h </w:instrText>
+              <w:instrText xml:space="preserve"> PAGEREF _Toc247353875 \h </w:instrText>
             </w:r>
             <w:r>
               <w:rPr>
@@ -3511,7 +3511,7 @@
               <w:lang w:eastAsia="pt-BR" w:bidi="ar-SA"/>
             </w:rPr>
           </w:pPr>
-          <w:hyperlink w:anchor="_Toc247322793" w:history="1">
+          <w:hyperlink w:anchor="_Toc247353876" w:history="1">
             <w:r>
               <w:rPr>
                 <w:rStyle w:val="Hyperlink"/>
@@ -3552,7 +3552,7 @@
                 <w:noProof/>
                 <w:webHidden/>
               </w:rPr>
-              <w:instrText xml:space="preserve"> PAGEREF _Toc247322793 \h </w:instrText>
+              <w:instrText xml:space="preserve"> PAGEREF _Toc247353876 \h </w:instrText>
             </w:r>
             <w:r>
               <w:rPr>
@@ -3595,7 +3595,7 @@
               <w:lang w:eastAsia="pt-BR" w:bidi="ar-SA"/>
             </w:rPr>
           </w:pPr>
-          <w:hyperlink w:anchor="_Toc247322794" w:history="1">
+          <w:hyperlink w:anchor="_Toc247353877" w:history="1">
             <w:r>
               <w:rPr>
                 <w:rStyle w:val="Hyperlink"/>
@@ -3636,7 +3636,7 @@
                 <w:noProof/>
                 <w:webHidden/>
               </w:rPr>
-              <w:instrText xml:space="preserve"> PAGEREF _Toc247322794 \h </w:instrText>
+              <w:instrText xml:space="preserve"> PAGEREF _Toc247353877 \h </w:instrText>
             </w:r>
             <w:r>
               <w:rPr>
@@ -3679,7 +3679,7 @@
               <w:lang w:eastAsia="pt-BR" w:bidi="ar-SA"/>
             </w:rPr>
           </w:pPr>
-          <w:hyperlink w:anchor="_Toc247322795" w:history="1">
+          <w:hyperlink w:anchor="_Toc247353878" w:history="1">
             <w:r>
               <w:rPr>
                 <w:rStyle w:val="Hyperlink"/>
@@ -3720,7 +3720,7 @@
                 <w:noProof/>
                 <w:webHidden/>
               </w:rPr>
-              <w:instrText xml:space="preserve"> PAGEREF _Toc247322795 \h </w:instrText>
+              <w:instrText xml:space="preserve"> PAGEREF _Toc247353878 \h </w:instrText>
             </w:r>
             <w:r>
               <w:rPr>
@@ -3763,7 +3763,7 @@
               <w:lang w:eastAsia="pt-BR" w:bidi="ar-SA"/>
             </w:rPr>
           </w:pPr>
-          <w:hyperlink w:anchor="_Toc247322796" w:history="1">
+          <w:hyperlink w:anchor="_Toc247353879" w:history="1">
             <w:r>
               <w:rPr>
                 <w:rStyle w:val="Hyperlink"/>
@@ -3804,7 +3804,7 @@
                 <w:noProof/>
                 <w:webHidden/>
               </w:rPr>
-              <w:instrText xml:space="preserve"> PAGEREF _Toc247322796 \h </w:instrText>
+              <w:instrText xml:space="preserve"> PAGEREF _Toc247353879 \h </w:instrText>
             </w:r>
             <w:r>
               <w:rPr>
@@ -3847,7 +3847,7 @@
               <w:lang w:eastAsia="pt-BR" w:bidi="ar-SA"/>
             </w:rPr>
           </w:pPr>
-          <w:hyperlink w:anchor="_Toc247322797" w:history="1">
+          <w:hyperlink w:anchor="_Toc247353880" w:history="1">
             <w:r>
               <w:rPr>
                 <w:rStyle w:val="Hyperlink"/>
@@ -3888,7 +3888,7 @@
                 <w:noProof/>
                 <w:webHidden/>
               </w:rPr>
-              <w:instrText xml:space="preserve"> PAGEREF _Toc247322797 \h </w:instrText>
+              <w:instrText xml:space="preserve"> PAGEREF _Toc247353880 \h </w:instrText>
             </w:r>
             <w:r>
               <w:rPr>
@@ -3931,7 +3931,7 @@
               <w:lang w:eastAsia="pt-BR" w:bidi="ar-SA"/>
             </w:rPr>
           </w:pPr>
-          <w:hyperlink w:anchor="_Toc247322798" w:history="1">
+          <w:hyperlink w:anchor="_Toc247353881" w:history="1">
             <w:r>
               <w:rPr>
                 <w:rStyle w:val="Hyperlink"/>
@@ -3972,7 +3972,7 @@
                 <w:noProof/>
                 <w:webHidden/>
               </w:rPr>
-              <w:instrText xml:space="preserve"> PAGEREF _Toc247322798 \h </w:instrText>
+              <w:instrText xml:space="preserve"> PAGEREF _Toc247353881 \h </w:instrText>
             </w:r>
             <w:r>
               <w:rPr>
@@ -4015,7 +4015,7 @@
               <w:lang w:eastAsia="pt-BR" w:bidi="ar-SA"/>
             </w:rPr>
           </w:pPr>
-          <w:hyperlink w:anchor="_Toc247322799" w:history="1">
+          <w:hyperlink w:anchor="_Toc247353882" w:history="1">
             <w:r>
               <w:rPr>
                 <w:rStyle w:val="Hyperlink"/>
@@ -4056,78 +4056,7 @@
                 <w:noProof/>
                 <w:webHidden/>
               </w:rPr>
-              <w:instrText xml:space="preserve"> PAGEREF _Toc247322799 \h </w:instrText>
-            </w:r>
-            <w:r>
-              <w:rPr>
-                <w:noProof/>
-                <w:webHidden/>
-              </w:rPr>
-            </w:r>
-            <w:r>
-              <w:rPr>
-                <w:noProof/>
-                <w:webHidden/>
-              </w:rPr>
-              <w:fldChar w:fldCharType="separate"/>
-            </w:r>
-            <w:r>
-              <w:rPr>
-                <w:noProof/>
-                <w:webHidden/>
-              </w:rPr>
-              <w:t>30</w:t>
-            </w:r>
-            <w:r>
-              <w:rPr>
-                <w:noProof/>
-                <w:webHidden/>
-              </w:rPr>
-              <w:fldChar w:fldCharType="end"/>
-            </w:r>
-          </w:hyperlink>
-        </w:p>
-        <w:p>
-          <w:pPr>
-            <w:pStyle w:val="TOC1"/>
-            <w:tabs>
-              <w:tab w:val="right" w:leader="dot" w:pos="9062"/>
-            </w:tabs>
-            <w:rPr>
-              <w:noProof/>
-              <w:lang w:eastAsia="pt-BR" w:bidi="ar-SA"/>
-            </w:rPr>
-          </w:pPr>
-          <w:hyperlink w:anchor="_Toc247322800" w:history="1">
-            <w:r>
-              <w:rPr>
-                <w:rStyle w:val="Hyperlink"/>
-                <w:rFonts w:cstheme="minorHAnsi"/>
-                <w:b/>
-                <w:noProof/>
-              </w:rPr>
-              <w:t>Métodos da Classe:</w:t>
-            </w:r>
-            <w:r>
-              <w:rPr>
-                <w:noProof/>
-                <w:webHidden/>
-              </w:rPr>
-              <w:tab/>
-            </w:r>
-            <w:r>
-              <w:rPr>
-                <w:noProof/>
-                <w:webHidden/>
-              </w:rPr>
-              <w:fldChar w:fldCharType="begin"/>
-            </w:r>
-            <w:r>
-              <w:rPr>
-                <w:noProof/>
-                <w:webHidden/>
-              </w:rPr>
-              <w:instrText xml:space="preserve"> PAGEREF _Toc247322800 \h </w:instrText>
+              <w:instrText xml:space="preserve"> PAGEREF _Toc247353882 \h </w:instrText>
             </w:r>
             <w:r>
               <w:rPr>
@@ -4170,7 +4099,7 @@
               <w:lang w:eastAsia="pt-BR" w:bidi="ar-SA"/>
             </w:rPr>
           </w:pPr>
-          <w:hyperlink w:anchor="_Toc247322801" w:history="1">
+          <w:hyperlink w:anchor="_Toc247353883" w:history="1">
             <w:r>
               <w:rPr>
                 <w:rStyle w:val="Hyperlink"/>
@@ -4211,7 +4140,7 @@
                 <w:noProof/>
                 <w:webHidden/>
               </w:rPr>
-              <w:instrText xml:space="preserve"> PAGEREF _Toc247322801 \h </w:instrText>
+              <w:instrText xml:space="preserve"> PAGEREF _Toc247353883 \h </w:instrText>
             </w:r>
             <w:r>
               <w:rPr>
@@ -4254,7 +4183,7 @@
               <w:lang w:eastAsia="pt-BR" w:bidi="ar-SA"/>
             </w:rPr>
           </w:pPr>
-          <w:hyperlink w:anchor="_Toc247322802" w:history="1">
+          <w:hyperlink w:anchor="_Toc247353884" w:history="1">
             <w:r>
               <w:rPr>
                 <w:rStyle w:val="Hyperlink"/>
@@ -4295,7 +4224,7 @@
                 <w:noProof/>
                 <w:webHidden/>
               </w:rPr>
-              <w:instrText xml:space="preserve"> PAGEREF _Toc247322802 \h </w:instrText>
+              <w:instrText xml:space="preserve"> PAGEREF _Toc247353884 \h </w:instrText>
             </w:r>
             <w:r>
               <w:rPr>
@@ -4316,148 +4245,6 @@
                 <w:webHidden/>
               </w:rPr>
               <w:t>30</w:t>
-            </w:r>
-            <w:r>
-              <w:rPr>
-                <w:noProof/>
-                <w:webHidden/>
-              </w:rPr>
-              <w:fldChar w:fldCharType="end"/>
-            </w:r>
-          </w:hyperlink>
-        </w:p>
-        <w:p>
-          <w:pPr>
-            <w:pStyle w:val="TOC1"/>
-            <w:tabs>
-              <w:tab w:val="right" w:leader="dot" w:pos="9062"/>
-            </w:tabs>
-            <w:rPr>
-              <w:noProof/>
-              <w:lang w:eastAsia="pt-BR" w:bidi="ar-SA"/>
-            </w:rPr>
-          </w:pPr>
-          <w:hyperlink w:anchor="_Toc247322803" w:history="1">
-            <w:r>
-              <w:rPr>
-                <w:rStyle w:val="Hyperlink"/>
-                <w:rFonts w:cstheme="minorHAnsi"/>
-                <w:b/>
-                <w:noProof/>
-              </w:rPr>
-              <w:t>Atributos da Classe:</w:t>
-            </w:r>
-            <w:r>
-              <w:rPr>
-                <w:noProof/>
-                <w:webHidden/>
-              </w:rPr>
-              <w:tab/>
-            </w:r>
-            <w:r>
-              <w:rPr>
-                <w:noProof/>
-                <w:webHidden/>
-              </w:rPr>
-              <w:fldChar w:fldCharType="begin"/>
-            </w:r>
-            <w:r>
-              <w:rPr>
-                <w:noProof/>
-                <w:webHidden/>
-              </w:rPr>
-              <w:instrText xml:space="preserve"> PAGEREF _Toc247322803 \h </w:instrText>
-            </w:r>
-            <w:r>
-              <w:rPr>
-                <w:noProof/>
-                <w:webHidden/>
-              </w:rPr>
-            </w:r>
-            <w:r>
-              <w:rPr>
-                <w:noProof/>
-                <w:webHidden/>
-              </w:rPr>
-              <w:fldChar w:fldCharType="separate"/>
-            </w:r>
-            <w:r>
-              <w:rPr>
-                <w:noProof/>
-                <w:webHidden/>
-              </w:rPr>
-              <w:t>30</w:t>
-            </w:r>
-            <w:r>
-              <w:rPr>
-                <w:noProof/>
-                <w:webHidden/>
-              </w:rPr>
-              <w:fldChar w:fldCharType="end"/>
-            </w:r>
-          </w:hyperlink>
-        </w:p>
-        <w:p>
-          <w:pPr>
-            <w:pStyle w:val="TOC1"/>
-            <w:tabs>
-              <w:tab w:val="right" w:leader="dot" w:pos="9062"/>
-            </w:tabs>
-            <w:rPr>
-              <w:noProof/>
-              <w:lang w:eastAsia="pt-BR" w:bidi="ar-SA"/>
-            </w:rPr>
-          </w:pPr>
-          <w:hyperlink w:anchor="_Toc247322804" w:history="1">
-            <w:r>
-              <w:rPr>
-                <w:rStyle w:val="Hyperlink"/>
-                <w:rFonts w:cstheme="minorHAnsi"/>
-                <w:b/>
-                <w:noProof/>
-              </w:rPr>
-              <w:t>Métodos da Classe:</w:t>
-            </w:r>
-            <w:r>
-              <w:rPr>
-                <w:noProof/>
-                <w:webHidden/>
-              </w:rPr>
-              <w:tab/>
-            </w:r>
-            <w:r>
-              <w:rPr>
-                <w:noProof/>
-                <w:webHidden/>
-              </w:rPr>
-              <w:fldChar w:fldCharType="begin"/>
-            </w:r>
-            <w:r>
-              <w:rPr>
-                <w:noProof/>
-                <w:webHidden/>
-              </w:rPr>
-              <w:instrText xml:space="preserve"> PAGEREF _Toc247322804 \h </w:instrText>
-            </w:r>
-            <w:r>
-              <w:rPr>
-                <w:noProof/>
-                <w:webHidden/>
-              </w:rPr>
-            </w:r>
-            <w:r>
-              <w:rPr>
-                <w:noProof/>
-                <w:webHidden/>
-              </w:rPr>
-              <w:fldChar w:fldCharType="separate"/>
-            </w:r>
-            <w:r>
-              <w:rPr>
-                <w:noProof/>
-                <w:webHidden/>
-              </w:rPr>
-              <w:t>31</w:t>
             </w:r>
             <w:r>
               <w:rPr>
@@ -4480,7 +4267,7 @@
               <w:lang w:eastAsia="pt-BR" w:bidi="ar-SA"/>
             </w:rPr>
           </w:pPr>
-          <w:hyperlink w:anchor="_Toc247322805" w:history="1">
+          <w:hyperlink w:anchor="_Toc247353885" w:history="1">
             <w:r>
               <w:rPr>
                 <w:rStyle w:val="Hyperlink"/>
@@ -4521,7 +4308,7 @@
                 <w:noProof/>
                 <w:webHidden/>
               </w:rPr>
-              <w:instrText xml:space="preserve"> PAGEREF _Toc247322805 \h </w:instrText>
+              <w:instrText xml:space="preserve"> PAGEREF _Toc247353885 \h </w:instrText>
             </w:r>
             <w:r>
               <w:rPr>
@@ -4542,148 +4329,6 @@
                 <w:webHidden/>
               </w:rPr>
               <w:t>31</w:t>
-            </w:r>
-            <w:r>
-              <w:rPr>
-                <w:noProof/>
-                <w:webHidden/>
-              </w:rPr>
-              <w:fldChar w:fldCharType="end"/>
-            </w:r>
-          </w:hyperlink>
-        </w:p>
-        <w:p>
-          <w:pPr>
-            <w:pStyle w:val="TOC1"/>
-            <w:tabs>
-              <w:tab w:val="right" w:leader="dot" w:pos="9062"/>
-            </w:tabs>
-            <w:rPr>
-              <w:noProof/>
-              <w:lang w:eastAsia="pt-BR" w:bidi="ar-SA"/>
-            </w:rPr>
-          </w:pPr>
-          <w:hyperlink w:anchor="_Toc247322806" w:history="1">
-            <w:r>
-              <w:rPr>
-                <w:rStyle w:val="Hyperlink"/>
-                <w:rFonts w:cstheme="minorHAnsi"/>
-                <w:b/>
-                <w:noProof/>
-              </w:rPr>
-              <w:t>Atributos da Classe:</w:t>
-            </w:r>
-            <w:r>
-              <w:rPr>
-                <w:noProof/>
-                <w:webHidden/>
-              </w:rPr>
-              <w:tab/>
-            </w:r>
-            <w:r>
-              <w:rPr>
-                <w:noProof/>
-                <w:webHidden/>
-              </w:rPr>
-              <w:fldChar w:fldCharType="begin"/>
-            </w:r>
-            <w:r>
-              <w:rPr>
-                <w:noProof/>
-                <w:webHidden/>
-              </w:rPr>
-              <w:instrText xml:space="preserve"> PAGEREF _Toc247322806 \h </w:instrText>
-            </w:r>
-            <w:r>
-              <w:rPr>
-                <w:noProof/>
-                <w:webHidden/>
-              </w:rPr>
-            </w:r>
-            <w:r>
-              <w:rPr>
-                <w:noProof/>
-                <w:webHidden/>
-              </w:rPr>
-              <w:fldChar w:fldCharType="separate"/>
-            </w:r>
-            <w:r>
-              <w:rPr>
-                <w:noProof/>
-                <w:webHidden/>
-              </w:rPr>
-              <w:t>31</w:t>
-            </w:r>
-            <w:r>
-              <w:rPr>
-                <w:noProof/>
-                <w:webHidden/>
-              </w:rPr>
-              <w:fldChar w:fldCharType="end"/>
-            </w:r>
-          </w:hyperlink>
-        </w:p>
-        <w:p>
-          <w:pPr>
-            <w:pStyle w:val="TOC1"/>
-            <w:tabs>
-              <w:tab w:val="right" w:leader="dot" w:pos="9062"/>
-            </w:tabs>
-            <w:rPr>
-              <w:noProof/>
-              <w:lang w:eastAsia="pt-BR" w:bidi="ar-SA"/>
-            </w:rPr>
-          </w:pPr>
-          <w:hyperlink w:anchor="_Toc247322807" w:history="1">
-            <w:r>
-              <w:rPr>
-                <w:rStyle w:val="Hyperlink"/>
-                <w:rFonts w:cstheme="minorHAnsi"/>
-                <w:b/>
-                <w:noProof/>
-              </w:rPr>
-              <w:t>Métodos da Classe:</w:t>
-            </w:r>
-            <w:r>
-              <w:rPr>
-                <w:noProof/>
-                <w:webHidden/>
-              </w:rPr>
-              <w:tab/>
-            </w:r>
-            <w:r>
-              <w:rPr>
-                <w:noProof/>
-                <w:webHidden/>
-              </w:rPr>
-              <w:fldChar w:fldCharType="begin"/>
-            </w:r>
-            <w:r>
-              <w:rPr>
-                <w:noProof/>
-                <w:webHidden/>
-              </w:rPr>
-              <w:instrText xml:space="preserve"> PAGEREF _Toc247322807 \h </w:instrText>
-            </w:r>
-            <w:r>
-              <w:rPr>
-                <w:noProof/>
-                <w:webHidden/>
-              </w:rPr>
-            </w:r>
-            <w:r>
-              <w:rPr>
-                <w:noProof/>
-                <w:webHidden/>
-              </w:rPr>
-              <w:fldChar w:fldCharType="separate"/>
-            </w:r>
-            <w:r>
-              <w:rPr>
-                <w:noProof/>
-                <w:webHidden/>
-              </w:rPr>
-              <w:t>32</w:t>
             </w:r>
             <w:r>
               <w:rPr>
@@ -4706,7 +4351,7 @@
               <w:lang w:eastAsia="pt-BR" w:bidi="ar-SA"/>
             </w:rPr>
           </w:pPr>
-          <w:hyperlink w:anchor="_Toc247322808" w:history="1">
+          <w:hyperlink w:anchor="_Toc247353886" w:history="1">
             <w:r>
               <w:rPr>
                 <w:rStyle w:val="Hyperlink"/>
@@ -4747,7 +4392,7 @@
                 <w:noProof/>
                 <w:webHidden/>
               </w:rPr>
-              <w:instrText xml:space="preserve"> PAGEREF _Toc247322808 \h </w:instrText>
+              <w:instrText xml:space="preserve"> PAGEREF _Toc247353886 \h </w:instrText>
             </w:r>
             <w:r>
               <w:rPr>
@@ -4817,7 +4462,7 @@
           <w:color w:val="365F91"/>
         </w:rPr>
       </w:pPr>
-      <w:bookmarkStart w:id="0" w:name="_Toc247322757"/>
+      <w:bookmarkStart w:id="0" w:name="_Toc247353840"/>
       <w:r>
         <w:rPr>
           <w:rFonts w:ascii="Arial" w:eastAsia="Times New Roman" w:hAnsi="Arial" w:cs="Times New Roman"/>
@@ -5022,7 +4667,7 @@
         <w:suppressAutoHyphens/>
         <w:spacing w:before="240" w:after="120" w:line="240" w:lineRule="auto"/>
       </w:pPr>
-      <w:bookmarkStart w:id="1" w:name="_Toc247322758"/>
+      <w:bookmarkStart w:id="1" w:name="_Toc247353841"/>
       <w:r>
         <w:lastRenderedPageBreak/>
         <w:t>Definição da Linguagem</w:t>
@@ -5432,7 +5077,7 @@
         <w:suppressAutoHyphens/>
         <w:spacing w:before="240" w:after="120" w:line="240" w:lineRule="auto"/>
       </w:pPr>
-      <w:bookmarkStart w:id="2" w:name="_Toc247322759"/>
+      <w:bookmarkStart w:id="2" w:name="_Toc247353842"/>
       <w:r>
         <w:t>Recursos da Linguagem</w:t>
       </w:r>
@@ -5450,7 +5095,7 @@
         <w:spacing w:before="240" w:after="120" w:line="240" w:lineRule="auto"/>
         <w:ind w:left="709"/>
       </w:pPr>
-      <w:bookmarkStart w:id="3" w:name="_Toc247322760"/>
+      <w:bookmarkStart w:id="3" w:name="_Toc247353843"/>
       <w:r>
         <w:t>Estrutura do programa</w:t>
       </w:r>
@@ -5524,7 +5169,7 @@
         <w:suppressAutoHyphens/>
         <w:spacing w:before="240" w:after="120" w:line="240" w:lineRule="auto"/>
       </w:pPr>
-      <w:bookmarkStart w:id="4" w:name="_Toc247322761"/>
+      <w:bookmarkStart w:id="4" w:name="_Toc247353844"/>
       <w:r>
         <w:t>Variáveis simples</w:t>
       </w:r>
@@ -5565,7 +5210,7 @@
         <w:suppressAutoHyphens/>
         <w:spacing w:before="240" w:after="120" w:line="240" w:lineRule="auto"/>
       </w:pPr>
-      <w:bookmarkStart w:id="5" w:name="_Toc247322762"/>
+      <w:bookmarkStart w:id="5" w:name="_Toc247353845"/>
       <w:r>
         <w:t>Variáveis indexadas – vetor e matriz</w:t>
       </w:r>
@@ -5644,7 +5289,7 @@
         <w:suppressAutoHyphens/>
         <w:spacing w:before="240" w:after="120" w:line="240" w:lineRule="auto"/>
       </w:pPr>
-      <w:bookmarkStart w:id="6" w:name="_Toc247322763"/>
+      <w:bookmarkStart w:id="6" w:name="_Toc247353846"/>
       <w:r>
         <w:lastRenderedPageBreak/>
         <w:t>Comandos de declaração de variáveis</w:t>
@@ -5677,7 +5322,7 @@
         <w:suppressAutoHyphens/>
         <w:spacing w:before="240" w:after="120" w:line="240" w:lineRule="auto"/>
       </w:pPr>
-      <w:bookmarkStart w:id="7" w:name="_Toc247322764"/>
+      <w:bookmarkStart w:id="7" w:name="_Toc247353847"/>
       <w:r>
         <w:t>Comandos de atribuição</w:t>
       </w:r>
@@ -5715,7 +5360,7 @@
         <w:suppressAutoHyphens/>
         <w:spacing w:before="240" w:after="120" w:line="240" w:lineRule="auto"/>
       </w:pPr>
-      <w:bookmarkStart w:id="8" w:name="_Toc247322765"/>
+      <w:bookmarkStart w:id="8" w:name="_Toc247353848"/>
       <w:r>
         <w:t>Comandos de entrada</w:t>
       </w:r>
@@ -5753,7 +5398,7 @@
         <w:suppressAutoHyphens/>
         <w:spacing w:before="240" w:after="120" w:line="240" w:lineRule="auto"/>
       </w:pPr>
-      <w:bookmarkStart w:id="9" w:name="_Toc247322766"/>
+      <w:bookmarkStart w:id="9" w:name="_Toc247353849"/>
       <w:r>
         <w:t>Comandos de saída</w:t>
       </w:r>
@@ -5794,7 +5439,7 @@
           <w:rFonts w:cs="Times New Roman"/>
         </w:rPr>
       </w:pPr>
-      <w:bookmarkStart w:id="10" w:name="_Toc247322767"/>
+      <w:bookmarkStart w:id="10" w:name="_Toc247353850"/>
       <w:r>
         <w:rPr>
           <w:rFonts w:cs="Times New Roman"/>
@@ -5838,7 +5483,7 @@
         <w:suppressAutoHyphens/>
         <w:spacing w:before="240" w:after="120" w:line="240" w:lineRule="auto"/>
       </w:pPr>
-      <w:bookmarkStart w:id="11" w:name="_Toc247322768"/>
+      <w:bookmarkStart w:id="11" w:name="_Toc247353851"/>
       <w:r>
         <w:t>Comandos iterativos</w:t>
       </w:r>
@@ -5906,7 +5551,7 @@
         <w:suppressAutoHyphens/>
         <w:spacing w:before="240" w:after="120" w:line="240" w:lineRule="auto"/>
       </w:pPr>
-      <w:bookmarkStart w:id="12" w:name="_Toc247322769"/>
+      <w:bookmarkStart w:id="12" w:name="_Toc247353852"/>
       <w:r>
         <w:lastRenderedPageBreak/>
         <w:t>Expressões aritméticas</w:t>
@@ -5948,7 +5593,7 @@
         <w:suppressAutoHyphens/>
         <w:spacing w:before="240" w:after="120" w:line="240" w:lineRule="auto"/>
       </w:pPr>
-      <w:bookmarkStart w:id="13" w:name="_Toc247322770"/>
+      <w:bookmarkStart w:id="13" w:name="_Toc247353853"/>
       <w:r>
         <w:t>Expressões booleanas</w:t>
       </w:r>
@@ -5986,7 +5631,7 @@
         <w:suppressAutoHyphens/>
         <w:spacing w:before="240" w:after="120" w:line="240" w:lineRule="auto"/>
       </w:pPr>
-      <w:bookmarkStart w:id="14" w:name="_Toc247322771"/>
+      <w:bookmarkStart w:id="14" w:name="_Toc247353854"/>
       <w:r>
         <w:t>Notação BNF</w:t>
       </w:r>
@@ -7493,7 +7138,7 @@
         <w:suppressAutoHyphens/>
         <w:spacing w:before="240" w:after="120" w:line="240" w:lineRule="auto"/>
       </w:pPr>
-      <w:bookmarkStart w:id="15" w:name="_Toc247322772"/>
+      <w:bookmarkStart w:id="15" w:name="_Toc247353855"/>
       <w:r>
         <w:lastRenderedPageBreak/>
         <w:t>Notação Wirth</w:t>
@@ -8611,7 +8256,7 @@
         <w:suppressAutoHyphens/>
         <w:spacing w:before="240" w:after="120" w:line="240" w:lineRule="auto"/>
       </w:pPr>
-      <w:bookmarkStart w:id="16" w:name="_Toc247322773"/>
+      <w:bookmarkStart w:id="16" w:name="_Toc247353856"/>
       <w:r>
         <w:lastRenderedPageBreak/>
         <w:t>Leitor de Máquina de Estados</w:t>
@@ -8810,7 +8455,7 @@
         <w:suppressAutoHyphens/>
         <w:spacing w:before="240" w:after="120" w:line="240" w:lineRule="auto"/>
       </w:pPr>
-      <w:bookmarkStart w:id="17" w:name="_Toc247322774"/>
+      <w:bookmarkStart w:id="17" w:name="_Toc247353857"/>
       <w:r>
         <w:lastRenderedPageBreak/>
         <w:t>Análise Léxica</w:t>
@@ -11645,7 +11290,7 @@
         <w:spacing w:before="240" w:after="120" w:line="240" w:lineRule="auto"/>
         <w:ind w:left="0" w:firstLine="0"/>
       </w:pPr>
-      <w:bookmarkStart w:id="20" w:name="_Toc247322775"/>
+      <w:bookmarkStart w:id="20" w:name="_Toc247353858"/>
       <w:r>
         <w:lastRenderedPageBreak/>
         <w:t>Análise Sintática</w:t>
@@ -11712,7 +11357,7 @@
         <w:spacing w:before="240" w:after="120" w:line="240" w:lineRule="auto"/>
       </w:pPr>
       <w:bookmarkStart w:id="21" w:name="DDE_LINK"/>
-      <w:bookmarkStart w:id="22" w:name="_Toc247322776"/>
+      <w:bookmarkStart w:id="22" w:name="_Toc247353859"/>
       <w:r>
         <w:t>Submáquina Atribuição</w:t>
       </w:r>
@@ -11900,7 +11545,7 @@
         <w:suppressAutoHyphens/>
         <w:spacing w:before="240" w:after="120" w:line="240" w:lineRule="auto"/>
       </w:pPr>
-      <w:bookmarkStart w:id="24" w:name="_Toc247322777"/>
+      <w:bookmarkStart w:id="24" w:name="_Toc247353860"/>
       <w:r>
         <w:t>Submáquina Condição</w:t>
       </w:r>
@@ -12158,7 +11803,7 @@
         <w:suppressAutoHyphens/>
         <w:spacing w:before="240" w:after="120" w:line="240" w:lineRule="auto"/>
       </w:pPr>
-      <w:bookmarkStart w:id="26" w:name="_Toc247322778"/>
+      <w:bookmarkStart w:id="26" w:name="_Toc247353861"/>
       <w:r>
         <w:t>Submáquina Condicional</w:t>
       </w:r>
@@ -12407,7 +12052,7 @@
         <w:suppressAutoHyphens/>
         <w:spacing w:before="240" w:after="120" w:line="240" w:lineRule="auto"/>
       </w:pPr>
-      <w:bookmarkStart w:id="28" w:name="_Toc247322779"/>
+      <w:bookmarkStart w:id="28" w:name="_Toc247353862"/>
       <w:r>
         <w:t>Submáquina Declaração</w:t>
       </w:r>
@@ -12570,7 +12215,7 @@
         <w:suppressAutoHyphens/>
         <w:spacing w:before="240" w:after="120" w:line="240" w:lineRule="auto"/>
       </w:pPr>
-      <w:bookmarkStart w:id="29" w:name="_Toc247322780"/>
+      <w:bookmarkStart w:id="29" w:name="_Toc247353863"/>
       <w:r>
         <w:t>Submáquina Entrada</w:t>
       </w:r>
@@ -12730,7 +12375,7 @@
         <w:suppressAutoHyphens/>
         <w:spacing w:before="240" w:after="120" w:line="240" w:lineRule="auto"/>
       </w:pPr>
-      <w:bookmarkStart w:id="31" w:name="_Toc247322781"/>
+      <w:bookmarkStart w:id="31" w:name="_Toc247353864"/>
       <w:r>
         <w:t>Submáquina Exp_Booleana</w:t>
       </w:r>
@@ -12944,7 +12589,7 @@
         <w:suppressAutoHyphens/>
         <w:spacing w:before="240" w:after="120" w:line="240" w:lineRule="auto"/>
       </w:pPr>
-      <w:bookmarkStart w:id="32" w:name="_Toc247322782"/>
+      <w:bookmarkStart w:id="32" w:name="_Toc247353865"/>
       <w:r>
         <w:t>Submáquina Expressão</w:t>
       </w:r>
@@ -13105,7 +12750,7 @@
         <w:suppressAutoHyphens/>
         <w:spacing w:before="240" w:after="120" w:line="240" w:lineRule="auto"/>
       </w:pPr>
-      <w:bookmarkStart w:id="33" w:name="_Toc247322783"/>
+      <w:bookmarkStart w:id="33" w:name="_Toc247353866"/>
       <w:r>
         <w:t>Submáquina Fator</w:t>
       </w:r>
@@ -13342,7 +12987,7 @@
         <w:suppressAutoHyphens/>
         <w:spacing w:before="240" w:after="120" w:line="240" w:lineRule="auto"/>
       </w:pPr>
-      <w:bookmarkStart w:id="34" w:name="_Toc247322784"/>
+      <w:bookmarkStart w:id="34" w:name="_Toc247353867"/>
       <w:r>
         <w:t>Submáquina Função</w:t>
       </w:r>
@@ -13603,7 +13248,7 @@
         <w:suppressAutoHyphens/>
         <w:spacing w:before="240" w:after="120" w:line="240" w:lineRule="auto"/>
       </w:pPr>
-      <w:bookmarkStart w:id="36" w:name="_Toc247322785"/>
+      <w:bookmarkStart w:id="36" w:name="_Toc247353868"/>
       <w:r>
         <w:t>Submáquina Identificador</w:t>
       </w:r>
@@ -13861,7 +13506,7 @@
         <w:suppressAutoHyphens/>
         <w:spacing w:before="240" w:after="120" w:line="240" w:lineRule="auto"/>
       </w:pPr>
-      <w:bookmarkStart w:id="37" w:name="_Toc247322786"/>
+      <w:bookmarkStart w:id="37" w:name="_Toc247353869"/>
       <w:r>
         <w:t>Submáquina Iteração</w:t>
       </w:r>
@@ -14121,7 +13766,7 @@
         <w:suppressAutoHyphens/>
         <w:spacing w:before="240" w:after="120" w:line="240" w:lineRule="auto"/>
       </w:pPr>
-      <w:bookmarkStart w:id="39" w:name="_Toc247322787"/>
+      <w:bookmarkStart w:id="39" w:name="_Toc247353870"/>
       <w:r>
         <w:t>Submáquina Programa</w:t>
       </w:r>
@@ -14379,7 +14024,7 @@
         <w:suppressAutoHyphens/>
         <w:spacing w:before="240" w:after="120" w:line="240" w:lineRule="auto"/>
       </w:pPr>
-      <w:bookmarkStart w:id="41" w:name="_Toc247322788"/>
+      <w:bookmarkStart w:id="41" w:name="_Toc247353871"/>
       <w:r>
         <w:lastRenderedPageBreak/>
         <w:t>Submáquina Saída</w:t>
@@ -14541,7 +14186,7 @@
         <w:suppressAutoHyphens/>
         <w:spacing w:before="240" w:after="120" w:line="240" w:lineRule="auto"/>
       </w:pPr>
-      <w:bookmarkStart w:id="42" w:name="_Toc247322789"/>
+      <w:bookmarkStart w:id="42" w:name="_Toc247353872"/>
       <w:r>
         <w:t>Submáquina Termo</w:t>
       </w:r>
@@ -14749,7 +14394,7 @@
         <w:suppressAutoHyphens/>
         <w:spacing w:before="240" w:after="120" w:line="240" w:lineRule="auto"/>
       </w:pPr>
-      <w:bookmarkStart w:id="43" w:name="_Toc247322790"/>
+      <w:bookmarkStart w:id="43" w:name="_Toc247353873"/>
       <w:r>
         <w:lastRenderedPageBreak/>
         <w:t>Análise Semântica</w:t>
@@ -15700,7 +15345,7 @@
       <w:pPr>
         <w:pStyle w:val="Heading2"/>
       </w:pPr>
-      <w:bookmarkStart w:id="44" w:name="_Toc247322791"/>
+      <w:bookmarkStart w:id="44" w:name="_Toc247353874"/>
       <w:r>
         <w:t>Código-Objeto: MVN</w:t>
       </w:r>
@@ -17278,7 +16923,7 @@
       <w:pPr>
         <w:pStyle w:val="Heading2"/>
       </w:pPr>
-      <w:bookmarkStart w:id="45" w:name="_Toc247322792"/>
+      <w:bookmarkStart w:id="45" w:name="_Toc247353875"/>
       <w:r>
         <w:t>Projeto das Ações Semânticas</w:t>
       </w:r>
@@ -18420,7 +18065,7 @@
       <w:pPr>
         <w:pStyle w:val="Heading2"/>
       </w:pPr>
-      <w:bookmarkStart w:id="46" w:name="_Toc247322793"/>
+      <w:bookmarkStart w:id="46" w:name="_Toc247353876"/>
       <w:r>
         <w:t>Ações Semânticas</w:t>
       </w:r>
@@ -18472,7 +18117,7 @@
       <w:pPr>
         <w:pStyle w:val="Heading3"/>
       </w:pPr>
-      <w:bookmarkStart w:id="47" w:name="_Toc247322794"/>
+      <w:bookmarkStart w:id="47" w:name="_Toc247353877"/>
       <w:r>
         <w:t>Submáquina Programa</w:t>
       </w:r>
@@ -21639,7 +21284,7 @@
       <w:pPr>
         <w:pStyle w:val="Heading3"/>
       </w:pPr>
-      <w:bookmarkStart w:id="48" w:name="_Toc247322795"/>
+      <w:bookmarkStart w:id="48" w:name="_Toc247353878"/>
       <w:r>
         <w:t>Submáquina Declaração</w:t>
       </w:r>
@@ -21995,7 +21640,7 @@
       <w:pPr>
         <w:pStyle w:val="Heading3"/>
       </w:pPr>
-      <w:bookmarkStart w:id="49" w:name="_Toc247322796"/>
+      <w:bookmarkStart w:id="49" w:name="_Toc247353879"/>
       <w:r>
         <w:t>Submáquina Atribuição</w:t>
       </w:r>
@@ -22493,7 +22138,7 @@
         <w:suppressAutoHyphens/>
         <w:spacing w:before="240" w:after="120" w:line="240" w:lineRule="auto"/>
       </w:pPr>
-      <w:bookmarkStart w:id="50" w:name="_Toc247322797"/>
+      <w:bookmarkStart w:id="50" w:name="_Toc247353880"/>
       <w:r>
         <w:lastRenderedPageBreak/>
         <w:t>Classes Auxiliares</w:t>
@@ -22504,7 +22149,10 @@
       <w:pPr>
         <w:pStyle w:val="Heading2"/>
       </w:pPr>
-      <w:bookmarkStart w:id="51" w:name="_Toc247322798"/>
+      <w:bookmarkStart w:id="51" w:name="_Toc247353881"/>
+      <w:r>
+        <w:t xml:space="preserve">Package </w:t>
+      </w:r>
       <w:r>
         <w:t>Estrutura</w:t>
       </w:r>
@@ -22544,7 +22192,7 @@
       <w:pPr>
         <w:pStyle w:val="Heading3"/>
       </w:pPr>
-      <w:bookmarkStart w:id="52" w:name="_Toc247322799"/>
+      <w:bookmarkStart w:id="52" w:name="_Toc247353882"/>
       <w:r>
         <w:t>Classe Pilha</w:t>
       </w:r>
@@ -22562,45 +22210,38 @@
     </w:p>
     <w:p>
       <w:pPr>
-        <w:jc w:val="both"/>
-        <w:rPr>
-          <w:rFonts w:ascii="Calibri" w:hAnsi="Calibri"/>
-        </w:rPr>
-      </w:pPr>
-    </w:p>
-    <w:p>
-      <w:pPr>
-        <w:spacing w:after="240"/>
-        <w:jc w:val="both"/>
-        <w:outlineLvl w:val="0"/>
-        <w:rPr>
-          <w:rFonts w:cstheme="minorHAnsi"/>
+        <w:ind w:firstLine="576"/>
+        <w:jc w:val="both"/>
+        <w:rPr>
           <w:b/>
         </w:rPr>
       </w:pPr>
-      <w:bookmarkStart w:id="53" w:name="_Toc247322800"/>
-      <w:r>
-        <w:rPr>
-          <w:rFonts w:cstheme="minorHAnsi"/>
+    </w:p>
+    <w:p>
+      <w:pPr>
+        <w:jc w:val="both"/>
+        <w:rPr>
           <w:b/>
         </w:rPr>
+      </w:pPr>
+      <w:r>
+        <w:rPr>
+          <w:b/>
+        </w:rPr>
         <w:t>M</w:t>
       </w:r>
       <w:r>
         <w:rPr>
-          <w:rFonts w:cstheme="minorHAnsi"/>
           <w:b/>
         </w:rPr>
         <w:t>étodos da C</w:t>
       </w:r>
       <w:r>
         <w:rPr>
-          <w:rFonts w:cstheme="minorHAnsi"/>
           <w:b/>
         </w:rPr>
         <w:t>lasse:</w:t>
       </w:r>
-      <w:bookmarkEnd w:id="53"/>
     </w:p>
     <w:p>
       <w:pPr>
@@ -22684,17 +22325,67 @@
       <w:pPr>
         <w:pStyle w:val="Heading2"/>
       </w:pPr>
-      <w:bookmarkStart w:id="54" w:name="_Toc247322801"/>
+      <w:bookmarkStart w:id="53" w:name="_Toc247353883"/>
+      <w:r>
+        <w:t xml:space="preserve">Package </w:t>
+      </w:r>
       <w:r>
         <w:t>Semântico</w:t>
       </w:r>
+      <w:bookmarkEnd w:id="53"/>
+    </w:p>
+    <w:p>
+      <w:pPr>
+        <w:ind w:firstLine="576"/>
+        <w:jc w:val="both"/>
+      </w:pPr>
+    </w:p>
+    <w:p>
+      <w:pPr>
+        <w:ind w:firstLine="576"/>
+        <w:jc w:val="both"/>
+      </w:pPr>
+      <w:r>
+        <w:t xml:space="preserve">No mesmo </w:t>
+      </w:r>
+      <w:r>
+        <w:rPr>
+          <w:i/>
+        </w:rPr>
+        <w:t xml:space="preserve">package </w:t>
+      </w:r>
+      <w:r>
+        <w:t>do semântico, foram implementadas classes para simplificar a manipulação da memória da MVN.</w:t>
+      </w:r>
+    </w:p>
+    <w:p>
+      <w:pPr>
+        <w:ind w:firstLine="576"/>
+        <w:jc w:val="both"/>
+      </w:pPr>
+    </w:p>
+    <w:p>
+      <w:pPr>
+        <w:pStyle w:val="Heading3"/>
+      </w:pPr>
+      <w:bookmarkStart w:id="54" w:name="_Toc247353884"/>
+      <w:r>
+        <w:t xml:space="preserve">Classe </w:t>
+      </w:r>
+      <w:r>
+        <w:t>Memória</w:t>
+      </w:r>
       <w:bookmarkEnd w:id="54"/>
     </w:p>
+    <w:p/>
     <w:p>
       <w:pPr>
         <w:ind w:firstLine="576"/>
         <w:jc w:val="both"/>
       </w:pPr>
+      <w:r>
+        <w:t>A classe memória representa a memória da máquina MVN. Consiste apenas em uma estrutura de lista ligada, onde cada elemento desta lista corresponde a uma posição da memória. No caso, estamos utilizando como elemento desta lista uma instância da classe PosicaoMemoria, a ser descrita no próximo item.</w:t>
+      </w:r>
     </w:p>
     <w:p>
       <w:pPr>
@@ -22702,54 +22393,6 @@
         <w:jc w:val="both"/>
       </w:pPr>
       <w:r>
-        <w:t xml:space="preserve">No mesmo </w:t>
-      </w:r>
-      <w:r>
-        <w:rPr>
-          <w:i/>
-        </w:rPr>
-        <w:t xml:space="preserve">package </w:t>
-      </w:r>
-      <w:r>
-        <w:t>do semântico, foram implementadas classes para simplificar a manipulação da memória da MVN.</w:t>
-      </w:r>
-    </w:p>
-    <w:p>
-      <w:pPr>
-        <w:ind w:firstLine="576"/>
-        <w:jc w:val="both"/>
-      </w:pPr>
-    </w:p>
-    <w:p>
-      <w:pPr>
-        <w:pStyle w:val="Heading3"/>
-      </w:pPr>
-      <w:bookmarkStart w:id="55" w:name="_Toc247322802"/>
-      <w:r>
-        <w:t xml:space="preserve">Classe </w:t>
-      </w:r>
-      <w:r>
-        <w:t>Memória</w:t>
-      </w:r>
-      <w:bookmarkEnd w:id="55"/>
-    </w:p>
-    <w:p/>
-    <w:p>
-      <w:pPr>
-        <w:ind w:firstLine="576"/>
-        <w:jc w:val="both"/>
-      </w:pPr>
-      <w:r>
-        <w:t>A classe memória representa a memória da máquina MVN. Consiste apenas em uma estrutura de lista ligada, onde cada elemento desta lista corresponde a uma posição da memória. No caso, estamos utilizando como elemento desta lista uma instância da classe PosicaoMemoria, a ser descrita no próximo item.</w:t>
-      </w:r>
-    </w:p>
-    <w:p>
-      <w:pPr>
-        <w:ind w:firstLine="576"/>
-        <w:jc w:val="both"/>
-      </w:pPr>
-      <w:r>
-        <w:tab/>
         <w:t>Este classe possui métodos que foram implementados para que a inserção/remoção de novos blocos de memória fosse facilitada. Estes métodos permitem a inserção de um bloco em determinada posição, deslocando todos os demais da lista. Também permite a definição de um apontador que referencia determinada posição da memória para que os próximos elementos possam ser adicionados antes ou depois desta posição.</w:t>
       </w:r>
     </w:p>
@@ -22764,38 +22407,16 @@
     <w:p>
       <w:pPr>
         <w:jc w:val="both"/>
-        <w:outlineLvl w:val="0"/>
-        <w:rPr>
-          <w:rFonts w:cstheme="minorHAnsi"/>
+        <w:rPr>
           <w:b/>
         </w:rPr>
       </w:pPr>
-      <w:bookmarkStart w:id="56" w:name="_Toc247322803"/>
-      <w:r>
-        <w:rPr>
-          <w:rFonts w:cstheme="minorHAnsi"/>
+      <w:r>
+        <w:rPr>
           <w:b/>
         </w:rPr>
-        <w:t>Atributos da C</w:t>
-      </w:r>
-      <w:r>
-        <w:rPr>
-          <w:rFonts w:cstheme="minorHAnsi"/>
-          <w:b/>
-        </w:rPr>
-        <w:t>lasse:</w:t>
-      </w:r>
-      <w:bookmarkEnd w:id="56"/>
-    </w:p>
-    <w:p>
-      <w:pPr>
-        <w:jc w:val="both"/>
-        <w:outlineLvl w:val="0"/>
-        <w:rPr>
-          <w:rFonts w:cstheme="minorHAnsi"/>
-          <w:b/>
-        </w:rPr>
-      </w:pPr>
+        <w:t>Atributos da Classe:</w:t>
+      </w:r>
     </w:p>
     <w:p>
       <w:pPr>
@@ -22845,7 +22466,6 @@
         <w:jc w:val="both"/>
       </w:pPr>
       <w:r>
-        <w:lastRenderedPageBreak/>
         <w:t>Boolean inserirAntes: flag que indica se existe algum rótulo sendo utilizado como marcador.</w:t>
       </w:r>
     </w:p>
@@ -22860,45 +22480,28 @@
     <w:p>
       <w:pPr>
         <w:jc w:val="both"/>
-        <w:outlineLvl w:val="0"/>
-        <w:rPr>
-          <w:rFonts w:cstheme="minorHAnsi"/>
+        <w:rPr>
           <w:b/>
         </w:rPr>
       </w:pPr>
-      <w:bookmarkStart w:id="57" w:name="_Toc247322804"/>
-      <w:r>
-        <w:rPr>
-          <w:rFonts w:cstheme="minorHAnsi"/>
+      <w:r>
+        <w:rPr>
           <w:b/>
         </w:rPr>
         <w:t xml:space="preserve">Métodos da </w:t>
       </w:r>
       <w:r>
         <w:rPr>
-          <w:rFonts w:cstheme="minorHAnsi"/>
           <w:b/>
         </w:rPr>
         <w:t>C</w:t>
       </w:r>
       <w:r>
         <w:rPr>
-          <w:rFonts w:cstheme="minorHAnsi"/>
           <w:b/>
         </w:rPr>
         <w:t>lasse:</w:t>
       </w:r>
-      <w:bookmarkEnd w:id="57"/>
-    </w:p>
-    <w:p>
-      <w:pPr>
-        <w:jc w:val="both"/>
-        <w:outlineLvl w:val="0"/>
-        <w:rPr>
-          <w:rFonts w:cstheme="minorHAnsi"/>
-          <w:b/>
-        </w:rPr>
-      </w:pPr>
     </w:p>
     <w:p>
       <w:pPr>
@@ -23048,14 +22651,14 @@
       <w:pPr>
         <w:pStyle w:val="Heading3"/>
       </w:pPr>
-      <w:bookmarkStart w:id="58" w:name="_Toc247322805"/>
+      <w:bookmarkStart w:id="55" w:name="_Toc247353885"/>
       <w:r>
         <w:t xml:space="preserve">Classe </w:t>
       </w:r>
       <w:r>
         <w:t>PosiçãoDeMemória</w:t>
       </w:r>
-      <w:bookmarkEnd w:id="58"/>
+      <w:bookmarkEnd w:id="55"/>
     </w:p>
     <w:p>
       <w:pPr>
@@ -23077,44 +22680,35 @@
     </w:p>
     <w:p>
       <w:pPr>
-        <w:jc w:val="both"/>
-        <w:rPr>
-          <w:rFonts w:ascii="Calibri" w:hAnsi="Calibri"/>
-        </w:rPr>
-      </w:pPr>
-    </w:p>
-    <w:p>
-      <w:pPr>
-        <w:jc w:val="both"/>
-        <w:outlineLvl w:val="0"/>
-        <w:rPr>
-          <w:rFonts w:cstheme="minorHAnsi"/>
+        <w:ind w:firstLine="576"/>
+        <w:jc w:val="both"/>
+      </w:pPr>
+    </w:p>
+    <w:p>
+      <w:pPr>
+        <w:jc w:val="both"/>
+        <w:rPr>
           <w:b/>
         </w:rPr>
       </w:pPr>
-      <w:bookmarkStart w:id="59" w:name="_Toc247322806"/>
-      <w:r>
-        <w:rPr>
-          <w:rFonts w:cstheme="minorHAnsi"/>
+      <w:r>
+        <w:rPr>
           <w:b/>
         </w:rPr>
         <w:t xml:space="preserve">Atributos da </w:t>
       </w:r>
       <w:r>
         <w:rPr>
-          <w:rFonts w:cstheme="minorHAnsi"/>
           <w:b/>
         </w:rPr>
         <w:t>C</w:t>
       </w:r>
       <w:r>
         <w:rPr>
-          <w:rFonts w:cstheme="minorHAnsi"/>
           <w:b/>
         </w:rPr>
         <w:t>lasse:</w:t>
       </w:r>
-      <w:bookmarkEnd w:id="59"/>
     </w:p>
     <w:p>
       <w:pPr>
@@ -23212,35 +22806,45 @@
     <w:p>
       <w:pPr>
         <w:jc w:val="both"/>
-        <w:outlineLvl w:val="0"/>
-        <w:rPr>
-          <w:rFonts w:cstheme="minorHAnsi"/>
+        <w:rPr>
+          <w:rFonts w:ascii="Calibri" w:hAnsi="Calibri"/>
+        </w:rPr>
+      </w:pPr>
+    </w:p>
+    <w:p>
+      <w:pPr>
+        <w:jc w:val="both"/>
+        <w:rPr>
+          <w:rFonts w:ascii="Calibri" w:hAnsi="Calibri"/>
+        </w:rPr>
+      </w:pPr>
+    </w:p>
+    <w:p>
+      <w:pPr>
+        <w:jc w:val="both"/>
+        <w:rPr>
           <w:b/>
         </w:rPr>
       </w:pPr>
-      <w:bookmarkStart w:id="60" w:name="_Toc247322807"/>
-      <w:r>
-        <w:rPr>
-          <w:rFonts w:cstheme="minorHAnsi"/>
+      <w:r>
+        <w:rPr>
           <w:b/>
         </w:rPr>
+        <w:lastRenderedPageBreak/>
         <w:t xml:space="preserve">Métodos da </w:t>
       </w:r>
       <w:r>
         <w:rPr>
-          <w:rFonts w:cstheme="minorHAnsi"/>
           <w:b/>
         </w:rPr>
         <w:t>C</w:t>
       </w:r>
       <w:r>
         <w:rPr>
-          <w:rFonts w:cstheme="minorHAnsi"/>
           <w:b/>
         </w:rPr>
         <w:t>lasse:</w:t>
       </w:r>
-      <w:bookmarkEnd w:id="60"/>
     </w:p>
     <w:p>
       <w:pPr>
@@ -23362,6 +22966,16 @@
       </w:r>
     </w:p>
     <w:p/>
+    <w:p/>
+    <w:p/>
+    <w:p/>
+    <w:p/>
+    <w:p/>
+    <w:p/>
+    <w:p/>
+    <w:p/>
+    <w:p/>
+    <w:p/>
     <w:p>
       <w:pPr>
         <w:pStyle w:val="Heading1"/>
@@ -23374,12 +22988,12 @@
         <w:suppressAutoHyphens/>
         <w:spacing w:before="240" w:after="120" w:line="240" w:lineRule="auto"/>
       </w:pPr>
-      <w:bookmarkStart w:id="61" w:name="_Toc247322808"/>
+      <w:bookmarkStart w:id="56" w:name="_Toc247353886"/>
       <w:r>
         <w:lastRenderedPageBreak/>
         <w:t>Bibliografia</w:t>
       </w:r>
-      <w:bookmarkEnd w:id="61"/>
+      <w:bookmarkEnd w:id="56"/>
     </w:p>
     <w:p>
       <w:pPr>
@@ -23524,7 +23138,7 @@
                             <w:color w:val="8C8C8C" w:themeColor="background1" w:themeShade="8C"/>
                             <w:lang w:val="en-US"/>
                           </w:rPr>
-                          <w:t>3</w:t>
+                          <w:t>30</w:t>
                         </w:r>
                       </w:fldSimple>
                     </w:p>
@@ -29686,7 +29300,7 @@
 </file>
 
 <file path=customXml/itemProps1.xml><?xml version="1.0" encoding="utf-8"?>
-<ds:datastoreItem xmlns:ds="http://schemas.openxmlformats.org/officeDocument/2006/customXml" ds:itemID="{50A7951D-BF5C-4056-9436-984668615224}">
+<ds:datastoreItem xmlns:ds="http://schemas.openxmlformats.org/officeDocument/2006/customXml" ds:itemID="{644459B4-2569-4EB3-A11C-13E1D8896E5D}">
   <ds:schemaRefs>
     <ds:schemaRef ds:uri="http://schemas.openxmlformats.org/officeDocument/2006/bibliography"/>
   </ds:schemaRefs>

</xml_diff>

<commit_message>
Organização do projeto e ajustes para execução de testes. Manual de utilização finalizado.
</commit_message>
<xml_diff>
--- a/Hopper/doc/relatorio_hopper.docx
+++ b/Hopper/doc/relatorio_hopper.docx
@@ -377,6 +377,162 @@
         <w:jc w:val="center"/>
       </w:pPr>
     </w:p>
+    <w:tbl>
+      <w:tblPr>
+        <w:tblStyle w:val="TableGrid"/>
+        <w:tblW w:w="4994" w:type="dxa"/>
+        <w:tblInd w:w="4219" w:type="dxa"/>
+        <w:tblBorders>
+          <w:top w:val="none" w:sz="0" w:space="0" w:color="auto"/>
+          <w:left w:val="none" w:sz="0" w:space="0" w:color="auto"/>
+          <w:bottom w:val="none" w:sz="0" w:space="0" w:color="auto"/>
+          <w:right w:val="none" w:sz="0" w:space="0" w:color="auto"/>
+          <w:insideH w:val="none" w:sz="0" w:space="0" w:color="auto"/>
+          <w:insideV w:val="none" w:sz="0" w:space="0" w:color="auto"/>
+        </w:tblBorders>
+        <w:tblLook w:val="04A0"/>
+      </w:tblPr>
+      <w:tblGrid>
+        <w:gridCol w:w="3544"/>
+        <w:gridCol w:w="1450"/>
+      </w:tblGrid>
+      <w:tr>
+        <w:tc>
+          <w:tcPr>
+            <w:tcW w:w="3544" w:type="dxa"/>
+            <w:vAlign w:val="center"/>
+          </w:tcPr>
+          <w:p>
+            <w:r>
+              <w:rPr>
+                <w:sz w:val="28"/>
+              </w:rPr>
+              <w:t>Bruno Umeda Grisi</w:t>
+            </w:r>
+          </w:p>
+        </w:tc>
+        <w:tc>
+          <w:tcPr>
+            <w:tcW w:w="1450" w:type="dxa"/>
+            <w:vAlign w:val="center"/>
+          </w:tcPr>
+          <w:p>
+            <w:r>
+              <w:rPr>
+                <w:sz w:val="28"/>
+              </w:rPr>
+              <w:t>5438011</w:t>
+            </w:r>
+          </w:p>
+        </w:tc>
+      </w:tr>
+      <w:tr>
+        <w:trPr>
+          <w:trHeight w:val="392"/>
+        </w:trPr>
+        <w:tc>
+          <w:tcPr>
+            <w:tcW w:w="3544" w:type="dxa"/>
+            <w:vAlign w:val="center"/>
+          </w:tcPr>
+          <w:p>
+            <w:r>
+              <w:rPr>
+                <w:sz w:val="28"/>
+              </w:rPr>
+              <w:t>Nathalia Sautchuk Patrício</w:t>
+            </w:r>
+          </w:p>
+        </w:tc>
+        <w:tc>
+          <w:tcPr>
+            <w:tcW w:w="1450" w:type="dxa"/>
+            <w:vAlign w:val="center"/>
+          </w:tcPr>
+          <w:p>
+            <w:r>
+              <w:rPr>
+                <w:sz w:val="28"/>
+              </w:rPr>
+              <w:t>5432596</w:t>
+            </w:r>
+          </w:p>
+        </w:tc>
+      </w:tr>
+    </w:tbl>
+    <w:p>
+      <w:pPr>
+        <w:jc w:val="center"/>
+      </w:pPr>
+    </w:p>
+    <w:p>
+      <w:pPr>
+        <w:jc w:val="center"/>
+      </w:pPr>
+    </w:p>
+    <w:p>
+      <w:pPr>
+        <w:jc w:val="center"/>
+      </w:pPr>
+    </w:p>
+    <w:p>
+      <w:pPr>
+        <w:rPr>
+          <w:sz w:val="28"/>
+        </w:rPr>
+      </w:pPr>
+      <w:r>
+        <w:rPr>
+          <w:sz w:val="28"/>
+        </w:rPr>
+        <w:lastRenderedPageBreak/>
+        <w:t xml:space="preserve">    </w:t>
+      </w:r>
+      <w:r>
+        <w:rPr>
+          <w:sz w:val="28"/>
+        </w:rPr>
+        <w:tab/>
+        <w:t xml:space="preserve"> </w:t>
+      </w:r>
+      <w:r>
+        <w:rPr>
+          <w:sz w:val="28"/>
+        </w:rPr>
+        <w:tab/>
+      </w:r>
+      <w:r>
+        <w:rPr>
+          <w:sz w:val="28"/>
+        </w:rPr>
+        <w:tab/>
+      </w:r>
+      <w:r>
+        <w:rPr>
+          <w:sz w:val="28"/>
+        </w:rPr>
+        <w:tab/>
+      </w:r>
+      <w:r>
+        <w:rPr>
+          <w:sz w:val="28"/>
+        </w:rPr>
+        <w:tab/>
+        <w:t xml:space="preserve">           </w:t>
+      </w:r>
+      <w:r>
+        <w:rPr>
+          <w:sz w:val="28"/>
+        </w:rPr>
+        <w:tab/>
+      </w:r>
+      <w:r>
+        <w:rPr>
+          <w:sz w:val="28"/>
+        </w:rPr>
+        <w:t xml:space="preserve">          </w:t>
+      </w:r>
+    </w:p>
     <w:p>
       <w:pPr>
         <w:jc w:val="right"/>
@@ -384,40 +540,6 @@
           <w:sz w:val="28"/>
         </w:rPr>
       </w:pPr>
-      <w:r>
-        <w:rPr>
-          <w:sz w:val="28"/>
-        </w:rPr>
-        <w:t>Nathalia Sautchuk Patrício</w:t>
-      </w:r>
-      <w:r>
-        <w:rPr>
-          <w:sz w:val="28"/>
-        </w:rPr>
-        <w:tab/>
-        <w:t>5432596</w:t>
-      </w:r>
-    </w:p>
-    <w:p>
-      <w:pPr>
-        <w:jc w:val="right"/>
-        <w:rPr>
-          <w:sz w:val="28"/>
-        </w:rPr>
-      </w:pPr>
-      <w:r>
-        <w:rPr>
-          <w:sz w:val="28"/>
-        </w:rPr>
-        <w:t>Bruno Umeda Grisi</w:t>
-      </w:r>
-      <w:r>
-        <w:rPr>
-          <w:sz w:val="28"/>
-        </w:rPr>
-        <w:tab/>
-        <w:t>5438011</w:t>
-      </w:r>
     </w:p>
     <w:p>
       <w:pPr>
@@ -473,7 +595,7 @@
           <w:r>
             <w:fldChar w:fldCharType="separate"/>
           </w:r>
-          <w:hyperlink w:anchor="_Toc247396432" w:history="1">
+          <w:hyperlink w:anchor="_Toc247475879" w:history="1">
             <w:r>
               <w:rPr>
                 <w:rStyle w:val="Hyperlink"/>
@@ -516,7 +638,7 @@
                 <w:noProof/>
                 <w:webHidden/>
               </w:rPr>
-              <w:instrText xml:space="preserve"> PAGEREF _Toc247396432 \h </w:instrText>
+              <w:instrText xml:space="preserve"> PAGEREF _Toc247475879 \h </w:instrText>
             </w:r>
             <w:r>
               <w:rPr>
@@ -559,7 +681,7 @@
               <w:lang w:eastAsia="pt-BR" w:bidi="ar-SA"/>
             </w:rPr>
           </w:pPr>
-          <w:hyperlink w:anchor="_Toc247396433" w:history="1">
+          <w:hyperlink w:anchor="_Toc247475880" w:history="1">
             <w:r>
               <w:rPr>
                 <w:rStyle w:val="Hyperlink"/>
@@ -600,7 +722,7 @@
                 <w:noProof/>
                 <w:webHidden/>
               </w:rPr>
-              <w:instrText xml:space="preserve"> PAGEREF _Toc247396433 \h </w:instrText>
+              <w:instrText xml:space="preserve"> PAGEREF _Toc247475880 \h </w:instrText>
             </w:r>
             <w:r>
               <w:rPr>
@@ -643,7 +765,7 @@
               <w:lang w:eastAsia="pt-BR" w:bidi="ar-SA"/>
             </w:rPr>
           </w:pPr>
-          <w:hyperlink w:anchor="_Toc247396434" w:history="1">
+          <w:hyperlink w:anchor="_Toc247475881" w:history="1">
             <w:r>
               <w:rPr>
                 <w:rStyle w:val="Hyperlink"/>
@@ -684,7 +806,7 @@
                 <w:noProof/>
                 <w:webHidden/>
               </w:rPr>
-              <w:instrText xml:space="preserve"> PAGEREF _Toc247396434 \h </w:instrText>
+              <w:instrText xml:space="preserve"> PAGEREF _Toc247475881 \h </w:instrText>
             </w:r>
             <w:r>
               <w:rPr>
@@ -727,7 +849,7 @@
               <w:lang w:eastAsia="pt-BR" w:bidi="ar-SA"/>
             </w:rPr>
           </w:pPr>
-          <w:hyperlink w:anchor="_Toc247396435" w:history="1">
+          <w:hyperlink w:anchor="_Toc247475882" w:history="1">
             <w:r>
               <w:rPr>
                 <w:rStyle w:val="Hyperlink"/>
@@ -768,7 +890,7 @@
                 <w:noProof/>
                 <w:webHidden/>
               </w:rPr>
-              <w:instrText xml:space="preserve"> PAGEREF _Toc247396435 \h </w:instrText>
+              <w:instrText xml:space="preserve"> PAGEREF _Toc247475882 \h </w:instrText>
             </w:r>
             <w:r>
               <w:rPr>
@@ -811,7 +933,7 @@
               <w:lang w:eastAsia="pt-BR" w:bidi="ar-SA"/>
             </w:rPr>
           </w:pPr>
-          <w:hyperlink w:anchor="_Toc247396436" w:history="1">
+          <w:hyperlink w:anchor="_Toc247475883" w:history="1">
             <w:r>
               <w:rPr>
                 <w:rStyle w:val="Hyperlink"/>
@@ -852,7 +974,7 @@
                 <w:noProof/>
                 <w:webHidden/>
               </w:rPr>
-              <w:instrText xml:space="preserve"> PAGEREF _Toc247396436 \h </w:instrText>
+              <w:instrText xml:space="preserve"> PAGEREF _Toc247475883 \h </w:instrText>
             </w:r>
             <w:r>
               <w:rPr>
@@ -895,7 +1017,7 @@
               <w:lang w:eastAsia="pt-BR" w:bidi="ar-SA"/>
             </w:rPr>
           </w:pPr>
-          <w:hyperlink w:anchor="_Toc247396437" w:history="1">
+          <w:hyperlink w:anchor="_Toc247475884" w:history="1">
             <w:r>
               <w:rPr>
                 <w:rStyle w:val="Hyperlink"/>
@@ -936,7 +1058,7 @@
                 <w:noProof/>
                 <w:webHidden/>
               </w:rPr>
-              <w:instrText xml:space="preserve"> PAGEREF _Toc247396437 \h </w:instrText>
+              <w:instrText xml:space="preserve"> PAGEREF _Toc247475884 \h </w:instrText>
             </w:r>
             <w:r>
               <w:rPr>
@@ -979,7 +1101,7 @@
               <w:lang w:eastAsia="pt-BR" w:bidi="ar-SA"/>
             </w:rPr>
           </w:pPr>
-          <w:hyperlink w:anchor="_Toc247396438" w:history="1">
+          <w:hyperlink w:anchor="_Toc247475885" w:history="1">
             <w:r>
               <w:rPr>
                 <w:rStyle w:val="Hyperlink"/>
@@ -1020,7 +1142,7 @@
                 <w:noProof/>
                 <w:webHidden/>
               </w:rPr>
-              <w:instrText xml:space="preserve"> PAGEREF _Toc247396438 \h </w:instrText>
+              <w:instrText xml:space="preserve"> PAGEREF _Toc247475885 \h </w:instrText>
             </w:r>
             <w:r>
               <w:rPr>
@@ -1063,7 +1185,7 @@
               <w:lang w:eastAsia="pt-BR" w:bidi="ar-SA"/>
             </w:rPr>
           </w:pPr>
-          <w:hyperlink w:anchor="_Toc247396439" w:history="1">
+          <w:hyperlink w:anchor="_Toc247475886" w:history="1">
             <w:r>
               <w:rPr>
                 <w:rStyle w:val="Hyperlink"/>
@@ -1104,7 +1226,7 @@
                 <w:noProof/>
                 <w:webHidden/>
               </w:rPr>
-              <w:instrText xml:space="preserve"> PAGEREF _Toc247396439 \h </w:instrText>
+              <w:instrText xml:space="preserve"> PAGEREF _Toc247475886 \h </w:instrText>
             </w:r>
             <w:r>
               <w:rPr>
@@ -1147,7 +1269,7 @@
               <w:lang w:eastAsia="pt-BR" w:bidi="ar-SA"/>
             </w:rPr>
           </w:pPr>
-          <w:hyperlink w:anchor="_Toc247396440" w:history="1">
+          <w:hyperlink w:anchor="_Toc247475887" w:history="1">
             <w:r>
               <w:rPr>
                 <w:rStyle w:val="Hyperlink"/>
@@ -1188,7 +1310,7 @@
                 <w:noProof/>
                 <w:webHidden/>
               </w:rPr>
-              <w:instrText xml:space="preserve"> PAGEREF _Toc247396440 \h </w:instrText>
+              <w:instrText xml:space="preserve"> PAGEREF _Toc247475887 \h </w:instrText>
             </w:r>
             <w:r>
               <w:rPr>
@@ -1231,7 +1353,7 @@
               <w:lang w:eastAsia="pt-BR" w:bidi="ar-SA"/>
             </w:rPr>
           </w:pPr>
-          <w:hyperlink w:anchor="_Toc247396441" w:history="1">
+          <w:hyperlink w:anchor="_Toc247475888" w:history="1">
             <w:r>
               <w:rPr>
                 <w:rStyle w:val="Hyperlink"/>
@@ -1272,7 +1394,7 @@
                 <w:noProof/>
                 <w:webHidden/>
               </w:rPr>
-              <w:instrText xml:space="preserve"> PAGEREF _Toc247396441 \h </w:instrText>
+              <w:instrText xml:space="preserve"> PAGEREF _Toc247475888 \h </w:instrText>
             </w:r>
             <w:r>
               <w:rPr>
@@ -1315,7 +1437,7 @@
               <w:lang w:eastAsia="pt-BR" w:bidi="ar-SA"/>
             </w:rPr>
           </w:pPr>
-          <w:hyperlink w:anchor="_Toc247396442" w:history="1">
+          <w:hyperlink w:anchor="_Toc247475889" w:history="1">
             <w:r>
               <w:rPr>
                 <w:rStyle w:val="Hyperlink"/>
@@ -1358,7 +1480,7 @@
                 <w:noProof/>
                 <w:webHidden/>
               </w:rPr>
-              <w:instrText xml:space="preserve"> PAGEREF _Toc247396442 \h </w:instrText>
+              <w:instrText xml:space="preserve"> PAGEREF _Toc247475889 \h </w:instrText>
             </w:r>
             <w:r>
               <w:rPr>
@@ -1401,7 +1523,7 @@
               <w:lang w:eastAsia="pt-BR" w:bidi="ar-SA"/>
             </w:rPr>
           </w:pPr>
-          <w:hyperlink w:anchor="_Toc247396443" w:history="1">
+          <w:hyperlink w:anchor="_Toc247475890" w:history="1">
             <w:r>
               <w:rPr>
                 <w:rStyle w:val="Hyperlink"/>
@@ -1442,7 +1564,7 @@
                 <w:noProof/>
                 <w:webHidden/>
               </w:rPr>
-              <w:instrText xml:space="preserve"> PAGEREF _Toc247396443 \h </w:instrText>
+              <w:instrText xml:space="preserve"> PAGEREF _Toc247475890 \h </w:instrText>
             </w:r>
             <w:r>
               <w:rPr>
@@ -1485,7 +1607,7 @@
               <w:lang w:eastAsia="pt-BR" w:bidi="ar-SA"/>
             </w:rPr>
           </w:pPr>
-          <w:hyperlink w:anchor="_Toc247396444" w:history="1">
+          <w:hyperlink w:anchor="_Toc247475891" w:history="1">
             <w:r>
               <w:rPr>
                 <w:rStyle w:val="Hyperlink"/>
@@ -1526,7 +1648,7 @@
                 <w:noProof/>
                 <w:webHidden/>
               </w:rPr>
-              <w:instrText xml:space="preserve"> PAGEREF _Toc247396444 \h </w:instrText>
+              <w:instrText xml:space="preserve"> PAGEREF _Toc247475891 \h </w:instrText>
             </w:r>
             <w:r>
               <w:rPr>
@@ -1569,7 +1691,7 @@
               <w:lang w:eastAsia="pt-BR" w:bidi="ar-SA"/>
             </w:rPr>
           </w:pPr>
-          <w:hyperlink w:anchor="_Toc247396445" w:history="1">
+          <w:hyperlink w:anchor="_Toc247475892" w:history="1">
             <w:r>
               <w:rPr>
                 <w:rStyle w:val="Hyperlink"/>
@@ -1610,7 +1732,7 @@
                 <w:noProof/>
                 <w:webHidden/>
               </w:rPr>
-              <w:instrText xml:space="preserve"> PAGEREF _Toc247396445 \h </w:instrText>
+              <w:instrText xml:space="preserve"> PAGEREF _Toc247475892 \h </w:instrText>
             </w:r>
             <w:r>
               <w:rPr>
@@ -1653,7 +1775,7 @@
               <w:lang w:eastAsia="pt-BR" w:bidi="ar-SA"/>
             </w:rPr>
           </w:pPr>
-          <w:hyperlink w:anchor="_Toc247396446" w:history="1">
+          <w:hyperlink w:anchor="_Toc247475893" w:history="1">
             <w:r>
               <w:rPr>
                 <w:rStyle w:val="Hyperlink"/>
@@ -1694,7 +1816,7 @@
                 <w:noProof/>
                 <w:webHidden/>
               </w:rPr>
-              <w:instrText xml:space="preserve"> PAGEREF _Toc247396446 \h </w:instrText>
+              <w:instrText xml:space="preserve"> PAGEREF _Toc247475893 \h </w:instrText>
             </w:r>
             <w:r>
               <w:rPr>
@@ -1737,7 +1859,7 @@
               <w:lang w:eastAsia="pt-BR" w:bidi="ar-SA"/>
             </w:rPr>
           </w:pPr>
-          <w:hyperlink w:anchor="_Toc247396447" w:history="1">
+          <w:hyperlink w:anchor="_Toc247475894" w:history="1">
             <w:r>
               <w:rPr>
                 <w:rStyle w:val="Hyperlink"/>
@@ -1778,7 +1900,7 @@
                 <w:noProof/>
                 <w:webHidden/>
               </w:rPr>
-              <w:instrText xml:space="preserve"> PAGEREF _Toc247396447 \h </w:instrText>
+              <w:instrText xml:space="preserve"> PAGEREF _Toc247475894 \h </w:instrText>
             </w:r>
             <w:r>
               <w:rPr>
@@ -1821,7 +1943,7 @@
               <w:lang w:eastAsia="pt-BR" w:bidi="ar-SA"/>
             </w:rPr>
           </w:pPr>
-          <w:hyperlink w:anchor="_Toc247396448" w:history="1">
+          <w:hyperlink w:anchor="_Toc247475895" w:history="1">
             <w:r>
               <w:rPr>
                 <w:rStyle w:val="Hyperlink"/>
@@ -1862,7 +1984,7 @@
                 <w:noProof/>
                 <w:webHidden/>
               </w:rPr>
-              <w:instrText xml:space="preserve"> PAGEREF _Toc247396448 \h </w:instrText>
+              <w:instrText xml:space="preserve"> PAGEREF _Toc247475895 \h </w:instrText>
             </w:r>
             <w:r>
               <w:rPr>
@@ -1905,7 +2027,7 @@
               <w:lang w:eastAsia="pt-BR" w:bidi="ar-SA"/>
             </w:rPr>
           </w:pPr>
-          <w:hyperlink w:anchor="_Toc247396449" w:history="1">
+          <w:hyperlink w:anchor="_Toc247475896" w:history="1">
             <w:r>
               <w:rPr>
                 <w:rStyle w:val="Hyperlink"/>
@@ -1946,7 +2068,7 @@
                 <w:noProof/>
                 <w:webHidden/>
               </w:rPr>
-              <w:instrText xml:space="preserve"> PAGEREF _Toc247396449 \h </w:instrText>
+              <w:instrText xml:space="preserve"> PAGEREF _Toc247475896 \h </w:instrText>
             </w:r>
             <w:r>
               <w:rPr>
@@ -1989,7 +2111,7 @@
               <w:lang w:eastAsia="pt-BR" w:bidi="ar-SA"/>
             </w:rPr>
           </w:pPr>
-          <w:hyperlink w:anchor="_Toc247396450" w:history="1">
+          <w:hyperlink w:anchor="_Toc247475897" w:history="1">
             <w:r>
               <w:rPr>
                 <w:rStyle w:val="Hyperlink"/>
@@ -2030,7 +2152,7 @@
                 <w:noProof/>
                 <w:webHidden/>
               </w:rPr>
-              <w:instrText xml:space="preserve"> PAGEREF _Toc247396450 \h </w:instrText>
+              <w:instrText xml:space="preserve"> PAGEREF _Toc247475897 \h </w:instrText>
             </w:r>
             <w:r>
               <w:rPr>
@@ -2073,7 +2195,7 @@
               <w:lang w:eastAsia="pt-BR" w:bidi="ar-SA"/>
             </w:rPr>
           </w:pPr>
-          <w:hyperlink w:anchor="_Toc247396451" w:history="1">
+          <w:hyperlink w:anchor="_Toc247475898" w:history="1">
             <w:r>
               <w:rPr>
                 <w:rStyle w:val="Hyperlink"/>
@@ -2114,7 +2236,7 @@
                 <w:noProof/>
                 <w:webHidden/>
               </w:rPr>
-              <w:instrText xml:space="preserve"> PAGEREF _Toc247396451 \h </w:instrText>
+              <w:instrText xml:space="preserve"> PAGEREF _Toc247475898 \h </w:instrText>
             </w:r>
             <w:r>
               <w:rPr>
@@ -2157,7 +2279,7 @@
               <w:lang w:eastAsia="pt-BR" w:bidi="ar-SA"/>
             </w:rPr>
           </w:pPr>
-          <w:hyperlink w:anchor="_Toc247396452" w:history="1">
+          <w:hyperlink w:anchor="_Toc247475899" w:history="1">
             <w:r>
               <w:rPr>
                 <w:rStyle w:val="Hyperlink"/>
@@ -2198,7 +2320,7 @@
                 <w:noProof/>
                 <w:webHidden/>
               </w:rPr>
-              <w:instrText xml:space="preserve"> PAGEREF _Toc247396452 \h </w:instrText>
+              <w:instrText xml:space="preserve"> PAGEREF _Toc247475899 \h </w:instrText>
             </w:r>
             <w:r>
               <w:rPr>
@@ -2241,7 +2363,7 @@
               <w:lang w:eastAsia="pt-BR" w:bidi="ar-SA"/>
             </w:rPr>
           </w:pPr>
-          <w:hyperlink w:anchor="_Toc247396453" w:history="1">
+          <w:hyperlink w:anchor="_Toc247475900" w:history="1">
             <w:r>
               <w:rPr>
                 <w:rStyle w:val="Hyperlink"/>
@@ -2282,7 +2404,7 @@
                 <w:noProof/>
                 <w:webHidden/>
               </w:rPr>
-              <w:instrText xml:space="preserve"> PAGEREF _Toc247396453 \h </w:instrText>
+              <w:instrText xml:space="preserve"> PAGEREF _Toc247475900 \h </w:instrText>
             </w:r>
             <w:r>
               <w:rPr>
@@ -2325,7 +2447,7 @@
               <w:lang w:eastAsia="pt-BR" w:bidi="ar-SA"/>
             </w:rPr>
           </w:pPr>
-          <w:hyperlink w:anchor="_Toc247396454" w:history="1">
+          <w:hyperlink w:anchor="_Toc247475901" w:history="1">
             <w:r>
               <w:rPr>
                 <w:rStyle w:val="Hyperlink"/>
@@ -2366,7 +2488,7 @@
                 <w:noProof/>
                 <w:webHidden/>
               </w:rPr>
-              <w:instrText xml:space="preserve"> PAGEREF _Toc247396454 \h </w:instrText>
+              <w:instrText xml:space="preserve"> PAGEREF _Toc247475901 \h </w:instrText>
             </w:r>
             <w:r>
               <w:rPr>
@@ -2409,7 +2531,7 @@
               <w:lang w:eastAsia="pt-BR" w:bidi="ar-SA"/>
             </w:rPr>
           </w:pPr>
-          <w:hyperlink w:anchor="_Toc247396455" w:history="1">
+          <w:hyperlink w:anchor="_Toc247475902" w:history="1">
             <w:r>
               <w:rPr>
                 <w:rStyle w:val="Hyperlink"/>
@@ -2450,7 +2572,7 @@
                 <w:noProof/>
                 <w:webHidden/>
               </w:rPr>
-              <w:instrText xml:space="preserve"> PAGEREF _Toc247396455 \h </w:instrText>
+              <w:instrText xml:space="preserve"> PAGEREF _Toc247475902 \h </w:instrText>
             </w:r>
             <w:r>
               <w:rPr>
@@ -2493,7 +2615,7 @@
               <w:lang w:eastAsia="pt-BR" w:bidi="ar-SA"/>
             </w:rPr>
           </w:pPr>
-          <w:hyperlink w:anchor="_Toc247396456" w:history="1">
+          <w:hyperlink w:anchor="_Toc247475903" w:history="1">
             <w:r>
               <w:rPr>
                 <w:rStyle w:val="Hyperlink"/>
@@ -2534,7 +2656,7 @@
                 <w:noProof/>
                 <w:webHidden/>
               </w:rPr>
-              <w:instrText xml:space="preserve"> PAGEREF _Toc247396456 \h </w:instrText>
+              <w:instrText xml:space="preserve"> PAGEREF _Toc247475903 \h </w:instrText>
             </w:r>
             <w:r>
               <w:rPr>
@@ -2577,7 +2699,7 @@
               <w:lang w:eastAsia="pt-BR" w:bidi="ar-SA"/>
             </w:rPr>
           </w:pPr>
-          <w:hyperlink w:anchor="_Toc247396457" w:history="1">
+          <w:hyperlink w:anchor="_Toc247475904" w:history="1">
             <w:r>
               <w:rPr>
                 <w:rStyle w:val="Hyperlink"/>
@@ -2618,7 +2740,7 @@
                 <w:noProof/>
                 <w:webHidden/>
               </w:rPr>
-              <w:instrText xml:space="preserve"> PAGEREF _Toc247396457 \h </w:instrText>
+              <w:instrText xml:space="preserve"> PAGEREF _Toc247475904 \h </w:instrText>
             </w:r>
             <w:r>
               <w:rPr>
@@ -2661,7 +2783,7 @@
               <w:lang w:eastAsia="pt-BR" w:bidi="ar-SA"/>
             </w:rPr>
           </w:pPr>
-          <w:hyperlink w:anchor="_Toc247396458" w:history="1">
+          <w:hyperlink w:anchor="_Toc247475905" w:history="1">
             <w:r>
               <w:rPr>
                 <w:rStyle w:val="Hyperlink"/>
@@ -2702,7 +2824,7 @@
                 <w:noProof/>
                 <w:webHidden/>
               </w:rPr>
-              <w:instrText xml:space="preserve"> PAGEREF _Toc247396458 \h </w:instrText>
+              <w:instrText xml:space="preserve"> PAGEREF _Toc247475905 \h </w:instrText>
             </w:r>
             <w:r>
               <w:rPr>
@@ -2745,7 +2867,7 @@
               <w:lang w:eastAsia="pt-BR" w:bidi="ar-SA"/>
             </w:rPr>
           </w:pPr>
-          <w:hyperlink w:anchor="_Toc247396459" w:history="1">
+          <w:hyperlink w:anchor="_Toc247475906" w:history="1">
             <w:r>
               <w:rPr>
                 <w:rStyle w:val="Hyperlink"/>
@@ -2786,7 +2908,7 @@
                 <w:noProof/>
                 <w:webHidden/>
               </w:rPr>
-              <w:instrText xml:space="preserve"> PAGEREF _Toc247396459 \h </w:instrText>
+              <w:instrText xml:space="preserve"> PAGEREF _Toc247475906 \h </w:instrText>
             </w:r>
             <w:r>
               <w:rPr>
@@ -2829,7 +2951,7 @@
               <w:lang w:eastAsia="pt-BR" w:bidi="ar-SA"/>
             </w:rPr>
           </w:pPr>
-          <w:hyperlink w:anchor="_Toc247396460" w:history="1">
+          <w:hyperlink w:anchor="_Toc247475907" w:history="1">
             <w:r>
               <w:rPr>
                 <w:rStyle w:val="Hyperlink"/>
@@ -2870,7 +2992,7 @@
                 <w:noProof/>
                 <w:webHidden/>
               </w:rPr>
-              <w:instrText xml:space="preserve"> PAGEREF _Toc247396460 \h </w:instrText>
+              <w:instrText xml:space="preserve"> PAGEREF _Toc247475907 \h </w:instrText>
             </w:r>
             <w:r>
               <w:rPr>
@@ -2913,7 +3035,7 @@
               <w:lang w:eastAsia="pt-BR" w:bidi="ar-SA"/>
             </w:rPr>
           </w:pPr>
-          <w:hyperlink w:anchor="_Toc247396461" w:history="1">
+          <w:hyperlink w:anchor="_Toc247475908" w:history="1">
             <w:r>
               <w:rPr>
                 <w:rStyle w:val="Hyperlink"/>
@@ -2954,7 +3076,7 @@
                 <w:noProof/>
                 <w:webHidden/>
               </w:rPr>
-              <w:instrText xml:space="preserve"> PAGEREF _Toc247396461 \h </w:instrText>
+              <w:instrText xml:space="preserve"> PAGEREF _Toc247475908 \h </w:instrText>
             </w:r>
             <w:r>
               <w:rPr>
@@ -2997,7 +3119,7 @@
               <w:lang w:eastAsia="pt-BR" w:bidi="ar-SA"/>
             </w:rPr>
           </w:pPr>
-          <w:hyperlink w:anchor="_Toc247396462" w:history="1">
+          <w:hyperlink w:anchor="_Toc247475909" w:history="1">
             <w:r>
               <w:rPr>
                 <w:rStyle w:val="Hyperlink"/>
@@ -3038,7 +3160,7 @@
                 <w:noProof/>
                 <w:webHidden/>
               </w:rPr>
-              <w:instrText xml:space="preserve"> PAGEREF _Toc247396462 \h </w:instrText>
+              <w:instrText xml:space="preserve"> PAGEREF _Toc247475909 \h </w:instrText>
             </w:r>
             <w:r>
               <w:rPr>
@@ -3081,7 +3203,7 @@
               <w:lang w:eastAsia="pt-BR" w:bidi="ar-SA"/>
             </w:rPr>
           </w:pPr>
-          <w:hyperlink w:anchor="_Toc247396463" w:history="1">
+          <w:hyperlink w:anchor="_Toc247475910" w:history="1">
             <w:r>
               <w:rPr>
                 <w:rStyle w:val="Hyperlink"/>
@@ -3122,7 +3244,7 @@
                 <w:noProof/>
                 <w:webHidden/>
               </w:rPr>
-              <w:instrText xml:space="preserve"> PAGEREF _Toc247396463 \h </w:instrText>
+              <w:instrText xml:space="preserve"> PAGEREF _Toc247475910 \h </w:instrText>
             </w:r>
             <w:r>
               <w:rPr>
@@ -3165,7 +3287,7 @@
               <w:lang w:eastAsia="pt-BR" w:bidi="ar-SA"/>
             </w:rPr>
           </w:pPr>
-          <w:hyperlink w:anchor="_Toc247396464" w:history="1">
+          <w:hyperlink w:anchor="_Toc247475911" w:history="1">
             <w:r>
               <w:rPr>
                 <w:rStyle w:val="Hyperlink"/>
@@ -3206,7 +3328,7 @@
                 <w:noProof/>
                 <w:webHidden/>
               </w:rPr>
-              <w:instrText xml:space="preserve"> PAGEREF _Toc247396464 \h </w:instrText>
+              <w:instrText xml:space="preserve"> PAGEREF _Toc247475911 \h </w:instrText>
             </w:r>
             <w:r>
               <w:rPr>
@@ -3249,7 +3371,7 @@
               <w:lang w:eastAsia="pt-BR" w:bidi="ar-SA"/>
             </w:rPr>
           </w:pPr>
-          <w:hyperlink w:anchor="_Toc247396465" w:history="1">
+          <w:hyperlink w:anchor="_Toc247475912" w:history="1">
             <w:r>
               <w:rPr>
                 <w:rStyle w:val="Hyperlink"/>
@@ -3290,7 +3412,7 @@
                 <w:noProof/>
                 <w:webHidden/>
               </w:rPr>
-              <w:instrText xml:space="preserve"> PAGEREF _Toc247396465 \h </w:instrText>
+              <w:instrText xml:space="preserve"> PAGEREF _Toc247475912 \h </w:instrText>
             </w:r>
             <w:r>
               <w:rPr>
@@ -3333,7 +3455,7 @@
               <w:lang w:eastAsia="pt-BR" w:bidi="ar-SA"/>
             </w:rPr>
           </w:pPr>
-          <w:hyperlink w:anchor="_Toc247396466" w:history="1">
+          <w:hyperlink w:anchor="_Toc247475913" w:history="1">
             <w:r>
               <w:rPr>
                 <w:rStyle w:val="Hyperlink"/>
@@ -3374,7 +3496,7 @@
                 <w:noProof/>
                 <w:webHidden/>
               </w:rPr>
-              <w:instrText xml:space="preserve"> PAGEREF _Toc247396466 \h </w:instrText>
+              <w:instrText xml:space="preserve"> PAGEREF _Toc247475913 \h </w:instrText>
             </w:r>
             <w:r>
               <w:rPr>
@@ -3417,7 +3539,7 @@
               <w:lang w:eastAsia="pt-BR" w:bidi="ar-SA"/>
             </w:rPr>
           </w:pPr>
-          <w:hyperlink w:anchor="_Toc247396467" w:history="1">
+          <w:hyperlink w:anchor="_Toc247475914" w:history="1">
             <w:r>
               <w:rPr>
                 <w:rStyle w:val="Hyperlink"/>
@@ -3458,7 +3580,7 @@
                 <w:noProof/>
                 <w:webHidden/>
               </w:rPr>
-              <w:instrText xml:space="preserve"> PAGEREF _Toc247396467 \h </w:instrText>
+              <w:instrText xml:space="preserve"> PAGEREF _Toc247475914 \h </w:instrText>
             </w:r>
             <w:r>
               <w:rPr>
@@ -3501,7 +3623,7 @@
               <w:lang w:eastAsia="pt-BR" w:bidi="ar-SA"/>
             </w:rPr>
           </w:pPr>
-          <w:hyperlink w:anchor="_Toc247396468" w:history="1">
+          <w:hyperlink w:anchor="_Toc247475915" w:history="1">
             <w:r>
               <w:rPr>
                 <w:rStyle w:val="Hyperlink"/>
@@ -3542,7 +3664,7 @@
                 <w:noProof/>
                 <w:webHidden/>
               </w:rPr>
-              <w:instrText xml:space="preserve"> PAGEREF _Toc247396468 \h </w:instrText>
+              <w:instrText xml:space="preserve"> PAGEREF _Toc247475915 \h </w:instrText>
             </w:r>
             <w:r>
               <w:rPr>
@@ -3585,7 +3707,7 @@
               <w:lang w:eastAsia="pt-BR" w:bidi="ar-SA"/>
             </w:rPr>
           </w:pPr>
-          <w:hyperlink w:anchor="_Toc247396469" w:history="1">
+          <w:hyperlink w:anchor="_Toc247475916" w:history="1">
             <w:r>
               <w:rPr>
                 <w:rStyle w:val="Hyperlink"/>
@@ -3626,7 +3748,7 @@
                 <w:noProof/>
                 <w:webHidden/>
               </w:rPr>
-              <w:instrText xml:space="preserve"> PAGEREF _Toc247396469 \h </w:instrText>
+              <w:instrText xml:space="preserve"> PAGEREF _Toc247475916 \h </w:instrText>
             </w:r>
             <w:r>
               <w:rPr>
@@ -3669,7 +3791,7 @@
               <w:lang w:eastAsia="pt-BR" w:bidi="ar-SA"/>
             </w:rPr>
           </w:pPr>
-          <w:hyperlink w:anchor="_Toc247396470" w:history="1">
+          <w:hyperlink w:anchor="_Toc247475917" w:history="1">
             <w:r>
               <w:rPr>
                 <w:rStyle w:val="Hyperlink"/>
@@ -3710,7 +3832,7 @@
                 <w:noProof/>
                 <w:webHidden/>
               </w:rPr>
-              <w:instrText xml:space="preserve"> PAGEREF _Toc247396470 \h </w:instrText>
+              <w:instrText xml:space="preserve"> PAGEREF _Toc247475917 \h </w:instrText>
             </w:r>
             <w:r>
               <w:rPr>
@@ -3753,7 +3875,7 @@
               <w:lang w:eastAsia="pt-BR" w:bidi="ar-SA"/>
             </w:rPr>
           </w:pPr>
-          <w:hyperlink w:anchor="_Toc247396471" w:history="1">
+          <w:hyperlink w:anchor="_Toc247475918" w:history="1">
             <w:r>
               <w:rPr>
                 <w:rStyle w:val="Hyperlink"/>
@@ -3794,7 +3916,7 @@
                 <w:noProof/>
                 <w:webHidden/>
               </w:rPr>
-              <w:instrText xml:space="preserve"> PAGEREF _Toc247396471 \h </w:instrText>
+              <w:instrText xml:space="preserve"> PAGEREF _Toc247475918 \h </w:instrText>
             </w:r>
             <w:r>
               <w:rPr>
@@ -3837,7 +3959,7 @@
               <w:lang w:eastAsia="pt-BR" w:bidi="ar-SA"/>
             </w:rPr>
           </w:pPr>
-          <w:hyperlink w:anchor="_Toc247396472" w:history="1">
+          <w:hyperlink w:anchor="_Toc247475919" w:history="1">
             <w:r>
               <w:rPr>
                 <w:rStyle w:val="Hyperlink"/>
@@ -3878,7 +4000,7 @@
                 <w:noProof/>
                 <w:webHidden/>
               </w:rPr>
-              <w:instrText xml:space="preserve"> PAGEREF _Toc247396472 \h </w:instrText>
+              <w:instrText xml:space="preserve"> PAGEREF _Toc247475919 \h </w:instrText>
             </w:r>
             <w:r>
               <w:rPr>
@@ -3921,7 +4043,7 @@
               <w:lang w:eastAsia="pt-BR" w:bidi="ar-SA"/>
             </w:rPr>
           </w:pPr>
-          <w:hyperlink w:anchor="_Toc247396473" w:history="1">
+          <w:hyperlink w:anchor="_Toc247475920" w:history="1">
             <w:r>
               <w:rPr>
                 <w:rStyle w:val="Hyperlink"/>
@@ -3962,7 +4084,7 @@
                 <w:noProof/>
                 <w:webHidden/>
               </w:rPr>
-              <w:instrText xml:space="preserve"> PAGEREF _Toc247396473 \h </w:instrText>
+              <w:instrText xml:space="preserve"> PAGEREF _Toc247475920 \h </w:instrText>
             </w:r>
             <w:r>
               <w:rPr>
@@ -4005,7 +4127,7 @@
               <w:lang w:eastAsia="pt-BR" w:bidi="ar-SA"/>
             </w:rPr>
           </w:pPr>
-          <w:hyperlink w:anchor="_Toc247396474" w:history="1">
+          <w:hyperlink w:anchor="_Toc247475921" w:history="1">
             <w:r>
               <w:rPr>
                 <w:rStyle w:val="Hyperlink"/>
@@ -4046,7 +4168,7 @@
                 <w:noProof/>
                 <w:webHidden/>
               </w:rPr>
-              <w:instrText xml:space="preserve"> PAGEREF _Toc247396474 \h </w:instrText>
+              <w:instrText xml:space="preserve"> PAGEREF _Toc247475921 \h </w:instrText>
             </w:r>
             <w:r>
               <w:rPr>
@@ -4089,7 +4211,7 @@
               <w:lang w:eastAsia="pt-BR" w:bidi="ar-SA"/>
             </w:rPr>
           </w:pPr>
-          <w:hyperlink w:anchor="_Toc247396475" w:history="1">
+          <w:hyperlink w:anchor="_Toc247475922" w:history="1">
             <w:r>
               <w:rPr>
                 <w:rStyle w:val="Hyperlink"/>
@@ -4130,7 +4252,7 @@
                 <w:noProof/>
                 <w:webHidden/>
               </w:rPr>
-              <w:instrText xml:space="preserve"> PAGEREF _Toc247396475 \h </w:instrText>
+              <w:instrText xml:space="preserve"> PAGEREF _Toc247475922 \h </w:instrText>
             </w:r>
             <w:r>
               <w:rPr>
@@ -4173,7 +4295,7 @@
               <w:lang w:eastAsia="pt-BR" w:bidi="ar-SA"/>
             </w:rPr>
           </w:pPr>
-          <w:hyperlink w:anchor="_Toc247396476" w:history="1">
+          <w:hyperlink w:anchor="_Toc247475923" w:history="1">
             <w:r>
               <w:rPr>
                 <w:rStyle w:val="Hyperlink"/>
@@ -4214,7 +4336,7 @@
                 <w:noProof/>
                 <w:webHidden/>
               </w:rPr>
-              <w:instrText xml:space="preserve"> PAGEREF _Toc247396476 \h </w:instrText>
+              <w:instrText xml:space="preserve"> PAGEREF _Toc247475923 \h </w:instrText>
             </w:r>
             <w:r>
               <w:rPr>
@@ -4257,7 +4379,7 @@
               <w:lang w:eastAsia="pt-BR" w:bidi="ar-SA"/>
             </w:rPr>
           </w:pPr>
-          <w:hyperlink w:anchor="_Toc247396477" w:history="1">
+          <w:hyperlink w:anchor="_Toc247475924" w:history="1">
             <w:r>
               <w:rPr>
                 <w:rStyle w:val="Hyperlink"/>
@@ -4298,7 +4420,7 @@
                 <w:noProof/>
                 <w:webHidden/>
               </w:rPr>
-              <w:instrText xml:space="preserve"> PAGEREF _Toc247396477 \h </w:instrText>
+              <w:instrText xml:space="preserve"> PAGEREF _Toc247475924 \h </w:instrText>
             </w:r>
             <w:r>
               <w:rPr>
@@ -4341,7 +4463,7 @@
               <w:lang w:eastAsia="pt-BR" w:bidi="ar-SA"/>
             </w:rPr>
           </w:pPr>
-          <w:hyperlink w:anchor="_Toc247396478" w:history="1">
+          <w:hyperlink w:anchor="_Toc247475925" w:history="1">
             <w:r>
               <w:rPr>
                 <w:rStyle w:val="Hyperlink"/>
@@ -4382,7 +4504,7 @@
                 <w:noProof/>
                 <w:webHidden/>
               </w:rPr>
-              <w:instrText xml:space="preserve"> PAGEREF _Toc247396478 \h </w:instrText>
+              <w:instrText xml:space="preserve"> PAGEREF _Toc247475925 \h </w:instrText>
             </w:r>
             <w:r>
               <w:rPr>
@@ -4452,7 +4574,7 @@
           <w:color w:val="365F91"/>
         </w:rPr>
       </w:pPr>
-      <w:bookmarkStart w:id="0" w:name="_Toc247396432"/>
+      <w:bookmarkStart w:id="0" w:name="_Toc247475879"/>
       <w:r>
         <w:rPr>
           <w:rFonts w:ascii="Arial" w:eastAsia="Times New Roman" w:hAnsi="Arial" w:cs="Times New Roman"/>
@@ -4657,7 +4779,7 @@
         <w:suppressAutoHyphens/>
         <w:spacing w:before="240" w:after="120" w:line="240" w:lineRule="auto"/>
       </w:pPr>
-      <w:bookmarkStart w:id="1" w:name="_Toc247396433"/>
+      <w:bookmarkStart w:id="1" w:name="_Toc247475880"/>
       <w:r>
         <w:lastRenderedPageBreak/>
         <w:t>Definição da Linguagem</w:t>
@@ -5067,7 +5189,7 @@
         <w:suppressAutoHyphens/>
         <w:spacing w:before="240" w:after="120" w:line="240" w:lineRule="auto"/>
       </w:pPr>
-      <w:bookmarkStart w:id="2" w:name="_Toc247396434"/>
+      <w:bookmarkStart w:id="2" w:name="_Toc247475881"/>
       <w:r>
         <w:t>Recursos da Linguagem</w:t>
       </w:r>
@@ -5085,7 +5207,7 @@
         <w:spacing w:before="240" w:after="120" w:line="240" w:lineRule="auto"/>
         <w:ind w:left="709"/>
       </w:pPr>
-      <w:bookmarkStart w:id="3" w:name="_Toc247396435"/>
+      <w:bookmarkStart w:id="3" w:name="_Toc247475882"/>
       <w:r>
         <w:t>Estrutura do programa</w:t>
       </w:r>
@@ -5159,7 +5281,7 @@
         <w:suppressAutoHyphens/>
         <w:spacing w:before="240" w:after="120" w:line="240" w:lineRule="auto"/>
       </w:pPr>
-      <w:bookmarkStart w:id="4" w:name="_Toc247396436"/>
+      <w:bookmarkStart w:id="4" w:name="_Toc247475883"/>
       <w:r>
         <w:t>Variáveis simples</w:t>
       </w:r>
@@ -5200,7 +5322,7 @@
         <w:suppressAutoHyphens/>
         <w:spacing w:before="240" w:after="120" w:line="240" w:lineRule="auto"/>
       </w:pPr>
-      <w:bookmarkStart w:id="5" w:name="_Toc247396437"/>
+      <w:bookmarkStart w:id="5" w:name="_Toc247475884"/>
       <w:r>
         <w:t>Variáveis indexadas – vetor e matriz</w:t>
       </w:r>
@@ -5279,7 +5401,7 @@
         <w:suppressAutoHyphens/>
         <w:spacing w:before="240" w:after="120" w:line="240" w:lineRule="auto"/>
       </w:pPr>
-      <w:bookmarkStart w:id="6" w:name="_Toc247396438"/>
+      <w:bookmarkStart w:id="6" w:name="_Toc247475885"/>
       <w:r>
         <w:lastRenderedPageBreak/>
         <w:t>Comandos de declaração de variáveis</w:t>
@@ -5312,7 +5434,7 @@
         <w:suppressAutoHyphens/>
         <w:spacing w:before="240" w:after="120" w:line="240" w:lineRule="auto"/>
       </w:pPr>
-      <w:bookmarkStart w:id="7" w:name="_Toc247396439"/>
+      <w:bookmarkStart w:id="7" w:name="_Toc247475886"/>
       <w:r>
         <w:t>Comandos de atribuição</w:t>
       </w:r>
@@ -5350,7 +5472,7 @@
         <w:suppressAutoHyphens/>
         <w:spacing w:before="240" w:after="120" w:line="240" w:lineRule="auto"/>
       </w:pPr>
-      <w:bookmarkStart w:id="8" w:name="_Toc247396440"/>
+      <w:bookmarkStart w:id="8" w:name="_Toc247475887"/>
       <w:r>
         <w:t>Comandos de entrada</w:t>
       </w:r>
@@ -5388,7 +5510,7 @@
         <w:suppressAutoHyphens/>
         <w:spacing w:before="240" w:after="120" w:line="240" w:lineRule="auto"/>
       </w:pPr>
-      <w:bookmarkStart w:id="9" w:name="_Toc247396441"/>
+      <w:bookmarkStart w:id="9" w:name="_Toc247475888"/>
       <w:r>
         <w:t>Comandos de saída</w:t>
       </w:r>
@@ -5429,7 +5551,7 @@
           <w:rFonts w:cs="Times New Roman"/>
         </w:rPr>
       </w:pPr>
-      <w:bookmarkStart w:id="10" w:name="_Toc247396442"/>
+      <w:bookmarkStart w:id="10" w:name="_Toc247475889"/>
       <w:r>
         <w:rPr>
           <w:rFonts w:cs="Times New Roman"/>
@@ -5473,7 +5595,7 @@
         <w:suppressAutoHyphens/>
         <w:spacing w:before="240" w:after="120" w:line="240" w:lineRule="auto"/>
       </w:pPr>
-      <w:bookmarkStart w:id="11" w:name="_Toc247396443"/>
+      <w:bookmarkStart w:id="11" w:name="_Toc247475890"/>
       <w:r>
         <w:t>Comandos iterativos</w:t>
       </w:r>
@@ -5541,7 +5663,7 @@
         <w:suppressAutoHyphens/>
         <w:spacing w:before="240" w:after="120" w:line="240" w:lineRule="auto"/>
       </w:pPr>
-      <w:bookmarkStart w:id="12" w:name="_Toc247396444"/>
+      <w:bookmarkStart w:id="12" w:name="_Toc247475891"/>
       <w:r>
         <w:lastRenderedPageBreak/>
         <w:t>Expressões aritméticas</w:t>
@@ -5583,7 +5705,7 @@
         <w:suppressAutoHyphens/>
         <w:spacing w:before="240" w:after="120" w:line="240" w:lineRule="auto"/>
       </w:pPr>
-      <w:bookmarkStart w:id="13" w:name="_Toc247396445"/>
+      <w:bookmarkStart w:id="13" w:name="_Toc247475892"/>
       <w:r>
         <w:t>Expressões booleanas</w:t>
       </w:r>
@@ -5621,7 +5743,7 @@
         <w:suppressAutoHyphens/>
         <w:spacing w:before="240" w:after="120" w:line="240" w:lineRule="auto"/>
       </w:pPr>
-      <w:bookmarkStart w:id="14" w:name="_Toc247396446"/>
+      <w:bookmarkStart w:id="14" w:name="_Toc247475893"/>
       <w:r>
         <w:t>Notação BNF</w:t>
       </w:r>
@@ -7128,7 +7250,7 @@
         <w:suppressAutoHyphens/>
         <w:spacing w:before="240" w:after="120" w:line="240" w:lineRule="auto"/>
       </w:pPr>
-      <w:bookmarkStart w:id="15" w:name="_Toc247396447"/>
+      <w:bookmarkStart w:id="15" w:name="_Toc247475894"/>
       <w:r>
         <w:lastRenderedPageBreak/>
         <w:t>Notação Wirth</w:t>
@@ -8246,7 +8368,7 @@
         <w:suppressAutoHyphens/>
         <w:spacing w:before="240" w:after="120" w:line="240" w:lineRule="auto"/>
       </w:pPr>
-      <w:bookmarkStart w:id="16" w:name="_Toc247396448"/>
+      <w:bookmarkStart w:id="16" w:name="_Toc247475895"/>
       <w:r>
         <w:lastRenderedPageBreak/>
         <w:t>Leitor de Máquina de Estados</w:t>
@@ -8445,7 +8567,7 @@
         <w:suppressAutoHyphens/>
         <w:spacing w:before="240" w:after="120" w:line="240" w:lineRule="auto"/>
       </w:pPr>
-      <w:bookmarkStart w:id="17" w:name="_Toc247396449"/>
+      <w:bookmarkStart w:id="17" w:name="_Toc247475896"/>
       <w:r>
         <w:lastRenderedPageBreak/>
         <w:t>Análise Léxica</w:t>
@@ -11253,6 +11375,9 @@
                   </w:r>
                   <w:fldSimple w:instr=" SEQ &quot;Figura&quot; \*Arabic ">
                     <w:r>
+                      <w:rPr>
+                        <w:noProof/>
+                      </w:rPr>
                       <w:t>1</w:t>
                     </w:r>
                   </w:fldSimple>
@@ -11280,7 +11405,7 @@
         <w:spacing w:before="240" w:after="120" w:line="240" w:lineRule="auto"/>
         <w:ind w:left="0" w:firstLine="0"/>
       </w:pPr>
-      <w:bookmarkStart w:id="20" w:name="_Toc247396450"/>
+      <w:bookmarkStart w:id="20" w:name="_Toc247475897"/>
       <w:r>
         <w:lastRenderedPageBreak/>
         <w:t>Análise Sintática</w:t>
@@ -11347,7 +11472,7 @@
         <w:spacing w:before="240" w:after="120" w:line="240" w:lineRule="auto"/>
       </w:pPr>
       <w:bookmarkStart w:id="21" w:name="DDE_LINK"/>
-      <w:bookmarkStart w:id="22" w:name="_Toc247396451"/>
+      <w:bookmarkStart w:id="22" w:name="_Toc247475898"/>
       <w:r>
         <w:t>Submáquina Atribuição</w:t>
       </w:r>
@@ -11440,6 +11565,9 @@
                   </w:r>
                   <w:fldSimple w:instr=" SEQ &quot;Figura&quot; \*Arabic ">
                     <w:r>
+                      <w:rPr>
+                        <w:noProof/>
+                      </w:rPr>
                       <w:t>2</w:t>
                     </w:r>
                   </w:fldSimple>
@@ -11535,7 +11663,7 @@
         <w:suppressAutoHyphens/>
         <w:spacing w:before="240" w:after="120" w:line="240" w:lineRule="auto"/>
       </w:pPr>
-      <w:bookmarkStart w:id="24" w:name="_Toc247396452"/>
+      <w:bookmarkStart w:id="24" w:name="_Toc247475899"/>
       <w:r>
         <w:t>Submáquina Condição</w:t>
       </w:r>
@@ -11660,6 +11788,9 @@
                   </w:r>
                   <w:fldSimple w:instr=" SEQ &quot;Figura&quot; \*Arabic ">
                     <w:r>
+                      <w:rPr>
+                        <w:noProof/>
+                      </w:rPr>
                       <w:t>3</w:t>
                     </w:r>
                   </w:fldSimple>
@@ -11793,7 +11924,7 @@
         <w:suppressAutoHyphens/>
         <w:spacing w:before="240" w:after="120" w:line="240" w:lineRule="auto"/>
       </w:pPr>
-      <w:bookmarkStart w:id="26" w:name="_Toc247396453"/>
+      <w:bookmarkStart w:id="26" w:name="_Toc247475900"/>
       <w:r>
         <w:t>Submáquina Condicional</w:t>
       </w:r>
@@ -11879,6 +12010,9 @@
                   </w:r>
                   <w:fldSimple w:instr=" SEQ &quot;Figura&quot; \*Arabic ">
                     <w:r>
+                      <w:rPr>
+                        <w:noProof/>
+                      </w:rPr>
                       <w:t>4</w:t>
                     </w:r>
                   </w:fldSimple>
@@ -12042,7 +12176,7 @@
         <w:suppressAutoHyphens/>
         <w:spacing w:before="240" w:after="120" w:line="240" w:lineRule="auto"/>
       </w:pPr>
-      <w:bookmarkStart w:id="28" w:name="_Toc247396454"/>
+      <w:bookmarkStart w:id="28" w:name="_Toc247475901"/>
       <w:r>
         <w:t>Submáquina Declaração</w:t>
       </w:r>
@@ -12133,6 +12267,9 @@
                   </w:r>
                   <w:fldSimple w:instr=" SEQ &quot;Figura&quot; \*Arabic ">
                     <w:r>
+                      <w:rPr>
+                        <w:noProof/>
+                      </w:rPr>
                       <w:t>5</w:t>
                     </w:r>
                   </w:fldSimple>
@@ -12205,7 +12342,7 @@
         <w:suppressAutoHyphens/>
         <w:spacing w:before="240" w:after="120" w:line="240" w:lineRule="auto"/>
       </w:pPr>
-      <w:bookmarkStart w:id="29" w:name="_Toc247396455"/>
+      <w:bookmarkStart w:id="29" w:name="_Toc247475902"/>
       <w:r>
         <w:t>Submáquina Entrada</w:t>
       </w:r>
@@ -12293,6 +12430,9 @@
                   </w:r>
                   <w:fldSimple w:instr=" SEQ &quot;Figura&quot; \*Arabic ">
                     <w:r>
+                      <w:rPr>
+                        <w:noProof/>
+                      </w:rPr>
                       <w:t>6</w:t>
                     </w:r>
                   </w:fldSimple>
@@ -12365,7 +12505,7 @@
         <w:suppressAutoHyphens/>
         <w:spacing w:before="240" w:after="120" w:line="240" w:lineRule="auto"/>
       </w:pPr>
-      <w:bookmarkStart w:id="31" w:name="_Toc247396456"/>
+      <w:bookmarkStart w:id="31" w:name="_Toc247475903"/>
       <w:r>
         <w:t>Submáquina Exp_Booleana</w:t>
       </w:r>
@@ -12455,6 +12595,9 @@
                   </w:r>
                   <w:fldSimple w:instr=" SEQ &quot;Figura&quot; \*Arabic ">
                     <w:r>
+                      <w:rPr>
+                        <w:noProof/>
+                      </w:rPr>
                       <w:t>7</w:t>
                     </w:r>
                   </w:fldSimple>
@@ -12579,7 +12722,7 @@
         <w:suppressAutoHyphens/>
         <w:spacing w:before="240" w:after="120" w:line="240" w:lineRule="auto"/>
       </w:pPr>
-      <w:bookmarkStart w:id="32" w:name="_Toc247396457"/>
+      <w:bookmarkStart w:id="32" w:name="_Toc247475904"/>
       <w:r>
         <w:t>Submáquina Expressão</w:t>
       </w:r>
@@ -12665,6 +12808,9 @@
                   </w:r>
                   <w:fldSimple w:instr=" SEQ &quot;Figura&quot; \*Arabic ">
                     <w:r>
+                      <w:rPr>
+                        <w:noProof/>
+                      </w:rPr>
                       <w:t>8</w:t>
                     </w:r>
                   </w:fldSimple>
@@ -12740,7 +12886,7 @@
         <w:suppressAutoHyphens/>
         <w:spacing w:before="240" w:after="120" w:line="240" w:lineRule="auto"/>
       </w:pPr>
-      <w:bookmarkStart w:id="33" w:name="_Toc247396458"/>
+      <w:bookmarkStart w:id="33" w:name="_Toc247475905"/>
       <w:r>
         <w:t>Submáquina Fator</w:t>
       </w:r>
@@ -12830,6 +12976,9 @@
                   </w:r>
                   <w:fldSimple w:instr=" SEQ &quot;Figura&quot; \*Arabic ">
                     <w:r>
+                      <w:rPr>
+                        <w:noProof/>
+                      </w:rPr>
                       <w:t>9</w:t>
                     </w:r>
                   </w:fldSimple>
@@ -12977,7 +13126,7 @@
         <w:suppressAutoHyphens/>
         <w:spacing w:before="240" w:after="120" w:line="240" w:lineRule="auto"/>
       </w:pPr>
-      <w:bookmarkStart w:id="34" w:name="_Toc247396459"/>
+      <w:bookmarkStart w:id="34" w:name="_Toc247475906"/>
       <w:r>
         <w:t>Submáquina Função</w:t>
       </w:r>
@@ -13212,6 +13361,9 @@
                   </w:r>
                   <w:fldSimple w:instr=" SEQ &quot;Figura&quot; \*Arabic ">
                     <w:r>
+                      <w:rPr>
+                        <w:noProof/>
+                      </w:rPr>
                       <w:t>10</w:t>
                     </w:r>
                   </w:fldSimple>
@@ -13238,7 +13390,7 @@
         <w:suppressAutoHyphens/>
         <w:spacing w:before="240" w:after="120" w:line="240" w:lineRule="auto"/>
       </w:pPr>
-      <w:bookmarkStart w:id="36" w:name="_Toc247396460"/>
+      <w:bookmarkStart w:id="36" w:name="_Toc247475907"/>
       <w:r>
         <w:t>Submáquina Identificador</w:t>
       </w:r>
@@ -13345,6 +13497,9 @@
                   </w:r>
                   <w:fldSimple w:instr=" SEQ &quot;Figura&quot; \*Arabic ">
                     <w:r>
+                      <w:rPr>
+                        <w:noProof/>
+                      </w:rPr>
                       <w:t>11</w:t>
                     </w:r>
                   </w:fldSimple>
@@ -13496,7 +13651,7 @@
         <w:suppressAutoHyphens/>
         <w:spacing w:before="240" w:after="120" w:line="240" w:lineRule="auto"/>
       </w:pPr>
-      <w:bookmarkStart w:id="37" w:name="_Toc247396461"/>
+      <w:bookmarkStart w:id="37" w:name="_Toc247475908"/>
       <w:r>
         <w:t>Submáquina Iteração</w:t>
       </w:r>
@@ -13591,6 +13746,9 @@
                   </w:r>
                   <w:fldSimple w:instr=" SEQ &quot;Figura&quot; \*Arabic ">
                     <w:r>
+                      <w:rPr>
+                        <w:noProof/>
+                      </w:rPr>
                       <w:t>12</w:t>
                     </w:r>
                   </w:fldSimple>
@@ -13756,7 +13914,7 @@
         <w:suppressAutoHyphens/>
         <w:spacing w:before="240" w:after="120" w:line="240" w:lineRule="auto"/>
       </w:pPr>
-      <w:bookmarkStart w:id="39" w:name="_Toc247396462"/>
+      <w:bookmarkStart w:id="39" w:name="_Toc247475909"/>
       <w:r>
         <w:t>Submáquina Programa</w:t>
       </w:r>
@@ -13975,6 +14133,9 @@
                   </w:r>
                   <w:fldSimple w:instr=" SEQ &quot;Figura&quot; \*Arabic ">
                     <w:r>
+                      <w:rPr>
+                        <w:noProof/>
+                      </w:rPr>
                       <w:t>13</w:t>
                     </w:r>
                   </w:fldSimple>
@@ -14014,7 +14175,7 @@
         <w:suppressAutoHyphens/>
         <w:spacing w:before="240" w:after="120" w:line="240" w:lineRule="auto"/>
       </w:pPr>
-      <w:bookmarkStart w:id="41" w:name="_Toc247396463"/>
+      <w:bookmarkStart w:id="41" w:name="_Toc247475910"/>
       <w:r>
         <w:lastRenderedPageBreak/>
         <w:t>Submáquina Saída</w:t>
@@ -14105,6 +14266,9 @@
                   </w:r>
                   <w:fldSimple w:instr=" SEQ &quot;Figura&quot; \*Arabic ">
                     <w:r>
+                      <w:rPr>
+                        <w:noProof/>
+                      </w:rPr>
                       <w:t>14</w:t>
                     </w:r>
                   </w:fldSimple>
@@ -14176,7 +14340,7 @@
         <w:suppressAutoHyphens/>
         <w:spacing w:before="240" w:after="120" w:line="240" w:lineRule="auto"/>
       </w:pPr>
-      <w:bookmarkStart w:id="42" w:name="_Toc247396464"/>
+      <w:bookmarkStart w:id="42" w:name="_Toc247475911"/>
       <w:r>
         <w:t>Submáquina Termo</w:t>
       </w:r>
@@ -14271,6 +14435,9 @@
                   </w:r>
                   <w:fldSimple w:instr=" SEQ &quot;Figura&quot; \*Arabic ">
                     <w:r>
+                      <w:rPr>
+                        <w:noProof/>
+                      </w:rPr>
                       <w:t>15</w:t>
                     </w:r>
                   </w:fldSimple>
@@ -14384,7 +14551,7 @@
         <w:suppressAutoHyphens/>
         <w:spacing w:before="240" w:after="120" w:line="240" w:lineRule="auto"/>
       </w:pPr>
-      <w:bookmarkStart w:id="43" w:name="_Toc247396465"/>
+      <w:bookmarkStart w:id="43" w:name="_Toc247475912"/>
       <w:r>
         <w:lastRenderedPageBreak/>
         <w:t>Análise Semântica</w:t>
@@ -15335,7 +15502,7 @@
       <w:pPr>
         <w:pStyle w:val="Heading2"/>
       </w:pPr>
-      <w:bookmarkStart w:id="44" w:name="_Toc247396466"/>
+      <w:bookmarkStart w:id="44" w:name="_Toc247475913"/>
       <w:r>
         <w:t>Código-Objeto: MVN</w:t>
       </w:r>
@@ -16913,7 +17080,7 @@
       <w:pPr>
         <w:pStyle w:val="Heading2"/>
       </w:pPr>
-      <w:bookmarkStart w:id="45" w:name="_Toc247396467"/>
+      <w:bookmarkStart w:id="45" w:name="_Toc247475914"/>
       <w:r>
         <w:t>Projeto das Ações Semânticas</w:t>
       </w:r>
@@ -17875,7 +18042,7 @@
       <w:pPr>
         <w:pStyle w:val="Heading2"/>
       </w:pPr>
-      <w:bookmarkStart w:id="46" w:name="_Toc247396468"/>
+      <w:bookmarkStart w:id="46" w:name="_Toc247475915"/>
       <w:r>
         <w:t>Ações Semânticas</w:t>
       </w:r>
@@ -17927,7 +18094,7 @@
       <w:pPr>
         <w:pStyle w:val="Heading3"/>
       </w:pPr>
-      <w:bookmarkStart w:id="47" w:name="_Toc247396469"/>
+      <w:bookmarkStart w:id="47" w:name="_Toc247475916"/>
       <w:r>
         <w:t>Submáquina Programa</w:t>
       </w:r>
@@ -21161,7 +21328,7 @@
       <w:pPr>
         <w:pStyle w:val="Heading3"/>
       </w:pPr>
-      <w:bookmarkStart w:id="48" w:name="_Toc247396470"/>
+      <w:bookmarkStart w:id="48" w:name="_Toc247475917"/>
       <w:r>
         <w:lastRenderedPageBreak/>
         <w:t>Submáquina Declaração</w:t>
@@ -21578,7 +21745,7 @@
       <w:pPr>
         <w:pStyle w:val="Heading3"/>
       </w:pPr>
-      <w:bookmarkStart w:id="49" w:name="_Toc247396471"/>
+      <w:bookmarkStart w:id="49" w:name="_Toc247475918"/>
       <w:r>
         <w:t>Submáquina Atribuição</w:t>
       </w:r>
@@ -22337,7 +22504,7 @@
         <w:suppressAutoHyphens/>
         <w:spacing w:before="240" w:after="120" w:line="240" w:lineRule="auto"/>
       </w:pPr>
-      <w:bookmarkStart w:id="50" w:name="_Toc247396472"/>
+      <w:bookmarkStart w:id="50" w:name="_Toc247475919"/>
       <w:r>
         <w:lastRenderedPageBreak/>
         <w:t>Classes Auxiliares</w:t>
@@ -22348,7 +22515,7 @@
       <w:pPr>
         <w:pStyle w:val="Heading2"/>
       </w:pPr>
-      <w:bookmarkStart w:id="51" w:name="_Toc247396473"/>
+      <w:bookmarkStart w:id="51" w:name="_Toc247475920"/>
       <w:r>
         <w:t xml:space="preserve">Package </w:t>
       </w:r>
@@ -22391,7 +22558,7 @@
       <w:pPr>
         <w:pStyle w:val="Heading3"/>
       </w:pPr>
-      <w:bookmarkStart w:id="52" w:name="_Toc247396474"/>
+      <w:bookmarkStart w:id="52" w:name="_Toc247475921"/>
       <w:r>
         <w:t>Classe Pilha</w:t>
       </w:r>
@@ -22524,7 +22691,7 @@
       <w:pPr>
         <w:pStyle w:val="Heading2"/>
       </w:pPr>
-      <w:bookmarkStart w:id="53" w:name="_Toc247396475"/>
+      <w:bookmarkStart w:id="53" w:name="_Toc247475922"/>
       <w:r>
         <w:t xml:space="preserve">Package </w:t>
       </w:r>
@@ -22567,7 +22734,7 @@
       <w:pPr>
         <w:pStyle w:val="Heading3"/>
       </w:pPr>
-      <w:bookmarkStart w:id="54" w:name="_Toc247396476"/>
+      <w:bookmarkStart w:id="54" w:name="_Toc247475923"/>
       <w:r>
         <w:t xml:space="preserve">Classe </w:t>
       </w:r>
@@ -22850,7 +23017,7 @@
       <w:pPr>
         <w:pStyle w:val="Heading3"/>
       </w:pPr>
-      <w:bookmarkStart w:id="55" w:name="_Toc247396477"/>
+      <w:bookmarkStart w:id="55" w:name="_Toc247475924"/>
       <w:r>
         <w:t xml:space="preserve">Classe </w:t>
       </w:r>
@@ -23187,7 +23354,7 @@
         <w:suppressAutoHyphens/>
         <w:spacing w:before="240" w:after="120" w:line="240" w:lineRule="auto"/>
       </w:pPr>
-      <w:bookmarkStart w:id="56" w:name="_Toc247396478"/>
+      <w:bookmarkStart w:id="56" w:name="_Toc247475925"/>
       <w:r>
         <w:lastRenderedPageBreak/>
         <w:t>Bibliografia</w:t>
@@ -29903,7 +30070,7 @@
 </file>
 
 <file path=customXml/itemProps1.xml><?xml version="1.0" encoding="utf-8"?>
-<ds:datastoreItem xmlns:ds="http://schemas.openxmlformats.org/officeDocument/2006/customXml" ds:itemID="{0457E099-498D-4C89-BAFE-BDC7996ED04B}">
+<ds:datastoreItem xmlns:ds="http://schemas.openxmlformats.org/officeDocument/2006/customXml" ds:itemID="{00CC4299-E793-4E55-9AAA-CDE7D1A0C1CE}">
   <ds:schemaRefs>
     <ds:schemaRef ds:uri="http://schemas.openxmlformats.org/officeDocument/2006/bibliography"/>
   </ds:schemaRefs>

</xml_diff>